<commit_message>
Partie site web ajoutee
</commit_message>
<xml_diff>
--- a/rapport_Ayoub.docx
+++ b/rapport_Ayoub.docx
@@ -1,169 +1,1044 @@
 
 <file path=word/document.xml><?xml version="1.0" encoding="utf-8"?>
-<w:document xmlns:wpc="http://schemas.microsoft.com/office/word/2010/wordprocessingCanvas" xmlns:cx="http://schemas.microsoft.com/office/drawing/2014/chartex" xmlns:cx1="http://schemas.microsoft.com/office/drawing/2015/9/8/chartex" xmlns:cx2="http://schemas.microsoft.com/office/drawing/2015/10/21/chartex" xmlns:cx3="http://schemas.microsoft.com/office/drawing/2016/5/9/chartex" xmlns:cx4="http://schemas.microsoft.com/office/drawing/2016/5/10/chartex" xmlns:cx5="http://schemas.microsoft.com/office/drawing/2016/5/11/chartex" xmlns:cx6="http://schemas.microsoft.com/office/drawing/2016/5/12/chartex" xmlns:cx7="http://schemas.microsoft.com/office/drawing/2016/5/13/chartex" xmlns:cx8="http://schemas.microsoft.com/office/drawing/2016/5/14/chartex" xmlns:mc="http://schemas.openxmlformats.org/markup-compatibility/2006" xmlns:aink="http://schemas.microsoft.com/office/drawing/2016/ink" xmlns:am3d="http://schemas.microsoft.com/office/drawing/2017/model3d" xmlns:o="urn:schemas-microsoft-com:office:office" xmlns:r="http://schemas.openxmlformats.org/officeDocument/2006/relationships" xmlns:m="http://schemas.openxmlformats.org/officeDocument/2006/math" xmlns:v="urn:schemas-microsoft-com:vml" xmlns:wp14="http://schemas.microsoft.com/office/word/2010/wordprocessingDrawing" xmlns:wp="http://schemas.openxmlformats.org/drawingml/2006/wordprocessingDrawing" xmlns:w10="urn:schemas-microsoft-com:office:word" xmlns:w="http://schemas.openxmlformats.org/wordprocessingml/2006/main" xmlns:w14="http://schemas.microsoft.com/office/word/2010/wordml" xmlns:w15="http://schemas.microsoft.com/office/word/2012/wordml" xmlns:w16cex="http://schemas.microsoft.com/office/word/2018/wordml/cex" xmlns:w16cid="http://schemas.microsoft.com/office/word/2016/wordml/cid" xmlns:w16="http://schemas.microsoft.com/office/word/2018/wordml" xmlns:w16sdtdh="http://schemas.microsoft.com/office/word/2020/wordml/sdtdatahash" xmlns:w16se="http://schemas.microsoft.com/office/word/2015/wordml/symex" xmlns:wpg="http://schemas.microsoft.com/office/word/2010/wordprocessingGroup" xmlns:wpi="http://schemas.microsoft.com/office/word/2010/wordprocessingInk" xmlns:wne="http://schemas.microsoft.com/office/word/2006/wordml" xmlns:wps="http://schemas.microsoft.com/office/word/2010/wordprocessingShape" mc:Ignorable="w14 w15 w16se w16cid w16 w16cex w16sdtdh wp14">
+<w:document xmlns:wpc="http://schemas.microsoft.com/office/word/2010/wordprocessingCanvas" xmlns:cx="http://schemas.microsoft.com/office/drawing/2014/chartex" xmlns:cx1="http://schemas.microsoft.com/office/drawing/2015/9/8/chartex" xmlns:mc="http://schemas.openxmlformats.org/markup-compatibility/2006" xmlns:o="urn:schemas-microsoft-com:office:office" xmlns:r="http://schemas.openxmlformats.org/officeDocument/2006/relationships" xmlns:m="http://schemas.openxmlformats.org/officeDocument/2006/math" xmlns:v="urn:schemas-microsoft-com:vml" xmlns:wp14="http://schemas.microsoft.com/office/word/2010/wordprocessingDrawing" xmlns:wp="http://schemas.openxmlformats.org/drawingml/2006/wordprocessingDrawing" xmlns:w10="urn:schemas-microsoft-com:office:word" xmlns:w="http://schemas.openxmlformats.org/wordprocessingml/2006/main" xmlns:w14="http://schemas.microsoft.com/office/word/2010/wordml" xmlns:w15="http://schemas.microsoft.com/office/word/2012/wordml" xmlns:w16se="http://schemas.microsoft.com/office/word/2015/wordml/symex" xmlns:wpg="http://schemas.microsoft.com/office/word/2010/wordprocessingGroup" xmlns:wpi="http://schemas.microsoft.com/office/word/2010/wordprocessingInk" xmlns:wne="http://schemas.microsoft.com/office/word/2006/wordml" xmlns:wps="http://schemas.microsoft.com/office/word/2010/wordprocessingShape" mc:Ignorable="w14 w15 w16se wp14">
   <w:body>
     <w:p>
-      <w:r>
-        <w:rPr>
+      <w:pPr>
+        <w:spacing w:line="360" w:lineRule="auto"/>
+        <w:rPr>
+          <w:rFonts w:ascii="Times New Roman" w:hAnsi="Times New Roman" w:cs="Times New Roman"/>
+          <w:sz w:val="24"/>
+          <w:szCs w:val="24"/>
+        </w:rPr>
+      </w:pPr>
+      <w:r>
+        <w:rPr>
+          <w:rFonts w:ascii="Times New Roman" w:hAnsi="Times New Roman" w:cs="Times New Roman"/>
           <w:b/>
           <w:bCs/>
+          <w:sz w:val="24"/>
+          <w:szCs w:val="24"/>
           <w:u w:val="single"/>
         </w:rPr>
-        <w:t xml:space="preserve">Supervision des </w:t>
-      </w:r>
-      <w:r>
-        <w:rPr>
+        <w:t xml:space="preserve">Supervision des données : </w:t>
+      </w:r>
+      <w:r>
+        <w:rPr>
+          <w:rFonts w:ascii="Times New Roman" w:hAnsi="Times New Roman" w:cs="Times New Roman"/>
+          <w:sz w:val="24"/>
+          <w:szCs w:val="24"/>
+        </w:rPr>
+        <w:br/>
+        <w:t>L'objectif est de créer un tableau de bord qui offre une visibilité complète sur l'état et les performances de notre système de récolte intelligent.</w:t>
+      </w:r>
+    </w:p>
+    <w:p>
+      <w:pPr>
+        <w:spacing w:line="360" w:lineRule="auto"/>
+        <w:rPr>
+          <w:rFonts w:ascii="Times New Roman" w:hAnsi="Times New Roman" w:cs="Times New Roman"/>
+          <w:sz w:val="24"/>
+          <w:szCs w:val="24"/>
+        </w:rPr>
+      </w:pPr>
+    </w:p>
+    <w:p>
+      <w:pPr>
+        <w:spacing w:line="360" w:lineRule="auto"/>
+        <w:rPr>
+          <w:rFonts w:ascii="Times New Roman" w:hAnsi="Times New Roman" w:cs="Times New Roman"/>
+          <w:sz w:val="24"/>
+          <w:szCs w:val="24"/>
+        </w:rPr>
+      </w:pPr>
+      <w:r>
+        <w:rPr>
+          <w:rFonts w:ascii="Times New Roman" w:hAnsi="Times New Roman" w:cs="Times New Roman"/>
           <w:b/>
           <w:bCs/>
+          <w:sz w:val="24"/>
+          <w:szCs w:val="24"/>
           <w:u w:val="single"/>
         </w:rPr>
-        <w:t>données :</w:t>
-      </w:r>
-      <w:r>
-        <w:rPr>
+        <w:t>1.Données en Temps Réel :</w:t>
+      </w:r>
+      <w:r>
+        <w:rPr>
+          <w:rFonts w:ascii="Times New Roman" w:hAnsi="Times New Roman" w:cs="Times New Roman"/>
+          <w:sz w:val="24"/>
+          <w:szCs w:val="24"/>
+        </w:rPr>
+        <w:br/>
+      </w:r>
+      <w:r>
+        <w:rPr>
+          <w:rFonts w:ascii="Times New Roman" w:hAnsi="Times New Roman" w:cs="Times New Roman"/>
+          <w:sz w:val="24"/>
+          <w:szCs w:val="24"/>
+        </w:rPr>
+        <w:tab/>
+        <w:t>•Température et Humidité actuelles.</w:t>
+      </w:r>
+    </w:p>
+    <w:p>
+      <w:pPr>
+        <w:spacing w:line="360" w:lineRule="auto"/>
+        <w:ind w:firstLine="708"/>
+        <w:rPr>
+          <w:rFonts w:ascii="Times New Roman" w:hAnsi="Times New Roman" w:cs="Times New Roman"/>
+          <w:sz w:val="24"/>
+          <w:szCs w:val="24"/>
+        </w:rPr>
+      </w:pPr>
+      <w:r>
+        <w:rPr>
+          <w:rFonts w:ascii="Times New Roman" w:hAnsi="Times New Roman" w:cs="Times New Roman"/>
+          <w:sz w:val="24"/>
+          <w:szCs w:val="24"/>
+        </w:rPr>
+        <w:t>•Niveau d'eau ou d'humidité du sol.</w:t>
+      </w:r>
+    </w:p>
+    <w:p>
+      <w:pPr>
+        <w:spacing w:line="360" w:lineRule="auto"/>
+        <w:ind w:firstLine="708"/>
+        <w:rPr>
+          <w:rFonts w:ascii="Times New Roman" w:hAnsi="Times New Roman" w:cs="Times New Roman"/>
+          <w:sz w:val="24"/>
+          <w:szCs w:val="24"/>
+        </w:rPr>
+      </w:pPr>
+      <w:r>
+        <w:rPr>
+          <w:rFonts w:ascii="Times New Roman" w:hAnsi="Times New Roman" w:cs="Times New Roman"/>
+          <w:sz w:val="24"/>
+          <w:szCs w:val="24"/>
+        </w:rPr>
+        <w:t>•Intensité lumineuse.</w:t>
+      </w:r>
+    </w:p>
+    <w:p>
+      <w:pPr>
+        <w:spacing w:line="360" w:lineRule="auto"/>
+        <w:rPr>
+          <w:rFonts w:ascii="Times New Roman" w:hAnsi="Times New Roman" w:cs="Times New Roman"/>
+          <w:sz w:val="24"/>
+          <w:szCs w:val="24"/>
+        </w:rPr>
+      </w:pPr>
+      <w:r>
+        <w:rPr>
+          <w:rFonts w:ascii="Times New Roman" w:hAnsi="Times New Roman" w:cs="Times New Roman"/>
           <w:b/>
           <w:bCs/>
+          <w:sz w:val="24"/>
+          <w:szCs w:val="24"/>
           <w:u w:val="single"/>
         </w:rPr>
-        <w:t xml:space="preserve"> </w:t>
-      </w:r>
-      <w:r>
+        <w:t xml:space="preserve">2.Statistiques de Croissance : </w:t>
+      </w:r>
+      <w:r>
+        <w:rPr>
+          <w:rFonts w:ascii="Times New Roman" w:hAnsi="Times New Roman" w:cs="Times New Roman"/>
+          <w:sz w:val="24"/>
+          <w:szCs w:val="24"/>
+        </w:rPr>
         <w:br/>
-        <w:t>L'objectif est de créer un tableau de bord qui offre une visibilité complète sur l'état et les performances de notre système de récolte intelligent.</w:t>
-      </w:r>
-    </w:p>
-    <w:p/>
-    <w:p>
-      <w:r>
-        <w:rPr>
+        <w:t xml:space="preserve">               • Graphiques montrant l'évolution de la température, de l'humidité, et de la luminosité au fil du temps.</w:t>
+      </w:r>
+    </w:p>
+    <w:p>
+      <w:pPr>
+        <w:spacing w:line="360" w:lineRule="auto"/>
+        <w:ind w:firstLine="708"/>
+        <w:rPr>
+          <w:rFonts w:ascii="Times New Roman" w:hAnsi="Times New Roman" w:cs="Times New Roman"/>
+          <w:sz w:val="24"/>
+          <w:szCs w:val="24"/>
+        </w:rPr>
+      </w:pPr>
+      <w:r>
+        <w:rPr>
+          <w:rFonts w:ascii="Times New Roman" w:hAnsi="Times New Roman" w:cs="Times New Roman"/>
+          <w:sz w:val="24"/>
+          <w:szCs w:val="24"/>
+        </w:rPr>
+        <w:t>•Indicateurs de croissance des plantes (hauteur, nombre de feuilles, etc.).</w:t>
+      </w:r>
+    </w:p>
+    <w:p>
+      <w:pPr>
+        <w:spacing w:line="360" w:lineRule="auto"/>
+        <w:rPr>
+          <w:rFonts w:ascii="Times New Roman" w:hAnsi="Times New Roman" w:cs="Times New Roman"/>
+          <w:sz w:val="24"/>
+          <w:szCs w:val="24"/>
+        </w:rPr>
+      </w:pPr>
+      <w:r>
+        <w:rPr>
+          <w:rFonts w:ascii="Times New Roman" w:hAnsi="Times New Roman" w:cs="Times New Roman"/>
           <w:b/>
           <w:bCs/>
+          <w:sz w:val="24"/>
+          <w:szCs w:val="24"/>
           <w:u w:val="single"/>
         </w:rPr>
-        <w:t>1.Données en Temps Réel :</w:t>
-      </w:r>
-      <w:r>
+        <w:t xml:space="preserve">3.Contrôle Automatique : </w:t>
+      </w:r>
+      <w:r>
+        <w:rPr>
+          <w:rFonts w:ascii="Times New Roman" w:hAnsi="Times New Roman" w:cs="Times New Roman"/>
+          <w:sz w:val="24"/>
+          <w:szCs w:val="24"/>
+        </w:rPr>
         <w:br/>
-      </w:r>
-      <w:r>
-        <w:tab/>
-      </w:r>
-      <w:r>
-        <w:t>•Température et Humidité actuelles.</w:t>
-      </w:r>
-    </w:p>
-    <w:p>
-      <w:pPr>
-        <w:ind w:firstLine="708"/>
-      </w:pPr>
-      <w:r>
-        <w:t>•Niveau d'eau ou d'humidité du sol.</w:t>
-      </w:r>
-    </w:p>
-    <w:p>
-      <w:pPr>
-        <w:ind w:firstLine="708"/>
-      </w:pPr>
-      <w:r>
-        <w:t>•Intensité lumineuse.</w:t>
-      </w:r>
-    </w:p>
-    <w:p>
-      <w:r>
-        <w:rPr>
+        <w:t xml:space="preserve">              • Boutons pour activer/désactiver les systèmes d'irrigation automatique.</w:t>
+      </w:r>
+    </w:p>
+    <w:p>
+      <w:pPr>
+        <w:spacing w:line="360" w:lineRule="auto"/>
+        <w:rPr>
+          <w:rFonts w:ascii="Times New Roman" w:hAnsi="Times New Roman" w:cs="Times New Roman"/>
+          <w:sz w:val="24"/>
+          <w:szCs w:val="24"/>
+        </w:rPr>
+      </w:pPr>
+      <w:r>
+        <w:rPr>
+          <w:rFonts w:ascii="Times New Roman" w:hAnsi="Times New Roman" w:cs="Times New Roman"/>
+          <w:sz w:val="24"/>
+          <w:szCs w:val="24"/>
+        </w:rPr>
+        <w:t xml:space="preserve">              •Réglages du débit des pompes d’eau souhaité.</w:t>
+      </w:r>
+    </w:p>
+    <w:p>
+      <w:pPr>
+        <w:spacing w:line="360" w:lineRule="auto"/>
+        <w:rPr>
+          <w:rFonts w:ascii="Times New Roman" w:hAnsi="Times New Roman" w:cs="Times New Roman"/>
+          <w:sz w:val="24"/>
+          <w:szCs w:val="24"/>
+        </w:rPr>
+      </w:pPr>
+      <w:r>
+        <w:rPr>
+          <w:rFonts w:ascii="Times New Roman" w:hAnsi="Times New Roman" w:cs="Times New Roman"/>
           <w:b/>
           <w:bCs/>
+          <w:sz w:val="24"/>
+          <w:szCs w:val="24"/>
           <w:u w:val="single"/>
         </w:rPr>
-        <w:t xml:space="preserve">2.Statistiques de Croissance : </w:t>
-      </w:r>
-      <w:r>
+        <w:t xml:space="preserve">4. Caméras de Surveillance : </w:t>
+      </w:r>
+      <w:r>
+        <w:rPr>
+          <w:rFonts w:ascii="Times New Roman" w:hAnsi="Times New Roman" w:cs="Times New Roman"/>
+          <w:sz w:val="24"/>
+          <w:szCs w:val="24"/>
+        </w:rPr>
         <w:br/>
-      </w:r>
-      <w:r>
-        <w:t xml:space="preserve">               </w:t>
-      </w:r>
-      <w:r>
-        <w:t>• Graphiques montrant l'évolution de la température, de l'humidité, et de la luminosité au fil du temps.</w:t>
-      </w:r>
-    </w:p>
-    <w:p>
-      <w:pPr>
-        <w:ind w:firstLine="708"/>
-      </w:pPr>
-      <w:r>
-        <w:t>•Indicateurs de croissance des plantes (hauteur, nombre de feuilles, etc.).</w:t>
-      </w:r>
-    </w:p>
-    <w:p>
-      <w:r>
-        <w:rPr>
+        <w:t xml:space="preserve">              • Captures d'écran ou photos des plantes pour permettre l'inspection visuelle.</w:t>
+      </w:r>
+    </w:p>
+    <w:p>
+      <w:pPr>
+        <w:spacing w:line="360" w:lineRule="auto"/>
+        <w:rPr>
+          <w:rFonts w:ascii="Times New Roman" w:hAnsi="Times New Roman" w:cs="Times New Roman"/>
+          <w:sz w:val="24"/>
+          <w:szCs w:val="24"/>
+        </w:rPr>
+      </w:pPr>
+      <w:r>
+        <w:rPr>
+          <w:rFonts w:ascii="Times New Roman" w:hAnsi="Times New Roman" w:cs="Times New Roman"/>
           <w:b/>
           <w:bCs/>
+          <w:sz w:val="24"/>
+          <w:szCs w:val="24"/>
           <w:u w:val="single"/>
         </w:rPr>
-        <w:t xml:space="preserve">3.Contrôle Automatique : </w:t>
-      </w:r>
-      <w:r>
+        <w:t>5. Alertes et Notifications :</w:t>
+      </w:r>
+      <w:r>
+        <w:rPr>
+          <w:rFonts w:ascii="Times New Roman" w:hAnsi="Times New Roman" w:cs="Times New Roman"/>
+          <w:sz w:val="24"/>
+          <w:szCs w:val="24"/>
+        </w:rPr>
         <w:br/>
-      </w:r>
-      <w:r>
-        <w:t xml:space="preserve">              </w:t>
-      </w:r>
-      <w:r>
-        <w:t>• Boutons pour activer/désactiver les systèmes d'irrigation automatique.</w:t>
-      </w:r>
-    </w:p>
-    <w:p>
-      <w:r>
-        <w:t xml:space="preserve">              </w:t>
-      </w:r>
-      <w:r>
-        <w:t>•Réglages du débit des pompes d’eau souhaité.</w:t>
-      </w:r>
-    </w:p>
-    <w:p>
-      <w:r>
-        <w:rPr>
+        <w:t xml:space="preserve">             • Système de notification pour informer les utilisateurs des événements importants. </w:t>
+      </w:r>
+    </w:p>
+    <w:p/>
+    <w:p>
+      <w:pPr>
+        <w:pStyle w:val="ListParagraph"/>
+        <w:numPr>
+          <w:ilvl w:val="0"/>
+          <w:numId w:val="2"/>
+        </w:numPr>
+        <w:spacing w:line="360" w:lineRule="auto"/>
+        <w:rPr>
+          <w:rFonts w:ascii="Times New Roman" w:hAnsi="Times New Roman" w:cs="Times New Roman"/>
+          <w:b/>
+          <w:color w:val="002060"/>
+          <w:sz w:val="28"/>
+          <w:szCs w:val="28"/>
+        </w:rPr>
+      </w:pPr>
+      <w:r>
+        <w:rPr>
+          <w:rFonts w:ascii="Times New Roman" w:hAnsi="Times New Roman" w:cs="Times New Roman"/>
+          <w:b/>
+          <w:color w:val="002060"/>
+          <w:sz w:val="28"/>
+          <w:szCs w:val="28"/>
+        </w:rPr>
+        <w:t>Interface et Site Web</w:t>
+      </w:r>
+    </w:p>
+    <w:p>
+      <w:pPr>
+        <w:spacing w:line="360" w:lineRule="auto"/>
+        <w:rPr>
+          <w:rFonts w:ascii="Times New Roman" w:hAnsi="Times New Roman" w:cs="Times New Roman"/>
+          <w:sz w:val="24"/>
+          <w:szCs w:val="24"/>
+        </w:rPr>
+      </w:pPr>
+      <w:r>
+        <w:rPr>
+          <w:rFonts w:ascii="Times New Roman" w:hAnsi="Times New Roman" w:cs="Times New Roman"/>
+          <w:sz w:val="24"/>
+          <w:szCs w:val="24"/>
+        </w:rPr>
+        <w:t>Notre</w:t>
+      </w:r>
+      <w:r>
+        <w:rPr>
+          <w:rFonts w:ascii="Times New Roman" w:hAnsi="Times New Roman" w:cs="Times New Roman"/>
+          <w:sz w:val="24"/>
+          <w:szCs w:val="24"/>
+        </w:rPr>
+        <w:t xml:space="preserve"> site web </w:t>
+      </w:r>
+      <w:proofErr w:type="spellStart"/>
+      <w:r>
+        <w:rPr>
+          <w:rFonts w:ascii="Times New Roman" w:hAnsi="Times New Roman" w:cs="Times New Roman"/>
+          <w:sz w:val="24"/>
+          <w:szCs w:val="24"/>
+        </w:rPr>
+        <w:t>AgriPlan</w:t>
+      </w:r>
+      <w:proofErr w:type="spellEnd"/>
+      <w:r>
+        <w:rPr>
+          <w:rFonts w:ascii="Times New Roman" w:hAnsi="Times New Roman" w:cs="Times New Roman"/>
+          <w:sz w:val="24"/>
+          <w:szCs w:val="24"/>
+        </w:rPr>
+        <w:t xml:space="preserve"> a été créé dans le but de fournir aux agricult</w:t>
+      </w:r>
+      <w:r>
+        <w:rPr>
+          <w:rFonts w:ascii="Times New Roman" w:hAnsi="Times New Roman" w:cs="Times New Roman"/>
+          <w:sz w:val="24"/>
+          <w:szCs w:val="24"/>
+        </w:rPr>
+        <w:t>eurs une plateforme innovante qui donne des services</w:t>
+      </w:r>
+      <w:r>
+        <w:rPr>
+          <w:rFonts w:ascii="Times New Roman" w:hAnsi="Times New Roman" w:cs="Times New Roman"/>
+          <w:sz w:val="24"/>
+          <w:szCs w:val="24"/>
+        </w:rPr>
+        <w:t xml:space="preserve"> afin de déterminer le temps optimal pour la récolte de leurs aliments. Ce rapport présente une analyse approfondie de la structure du site, en mettant particulièrement l'accent sur les trois modules disponibles : Gratuit, Standard et Premium. De plus, il offre un aperçu des informations concernant l'équipe derrière </w:t>
+      </w:r>
+      <w:proofErr w:type="spellStart"/>
+      <w:r>
+        <w:rPr>
+          <w:rFonts w:ascii="Times New Roman" w:hAnsi="Times New Roman" w:cs="Times New Roman"/>
+          <w:sz w:val="24"/>
+          <w:szCs w:val="24"/>
+        </w:rPr>
+        <w:t>AgriPlan</w:t>
+      </w:r>
+      <w:proofErr w:type="spellEnd"/>
+      <w:r>
+        <w:rPr>
+          <w:rFonts w:ascii="Times New Roman" w:hAnsi="Times New Roman" w:cs="Times New Roman"/>
+          <w:sz w:val="24"/>
+          <w:szCs w:val="24"/>
+        </w:rPr>
+        <w:t xml:space="preserve"> et les moyens de </w:t>
+      </w:r>
+      <w:r>
+        <w:rPr>
+          <w:rFonts w:ascii="Times New Roman" w:hAnsi="Times New Roman" w:cs="Times New Roman"/>
+          <w:sz w:val="24"/>
+          <w:szCs w:val="24"/>
+        </w:rPr>
+        <w:t xml:space="preserve">nous </w:t>
+      </w:r>
+      <w:r>
+        <w:rPr>
+          <w:rFonts w:ascii="Times New Roman" w:hAnsi="Times New Roman" w:cs="Times New Roman"/>
+          <w:sz w:val="24"/>
+          <w:szCs w:val="24"/>
+        </w:rPr>
+        <w:t>contacter.</w:t>
+      </w:r>
+    </w:p>
+    <w:p>
+      <w:pPr>
+        <w:pStyle w:val="ListParagraph"/>
+        <w:numPr>
+          <w:ilvl w:val="0"/>
+          <w:numId w:val="6"/>
+        </w:numPr>
+        <w:spacing w:line="360" w:lineRule="auto"/>
+        <w:rPr>
+          <w:rFonts w:ascii="Times New Roman" w:hAnsi="Times New Roman" w:cs="Times New Roman"/>
+          <w:b/>
+          <w:color w:val="002060"/>
+          <w:sz w:val="28"/>
+          <w:szCs w:val="28"/>
+        </w:rPr>
+      </w:pPr>
+      <w:r>
+        <w:rPr>
+          <w:rFonts w:ascii="Times New Roman" w:hAnsi="Times New Roman" w:cs="Times New Roman"/>
+          <w:b/>
+          <w:color w:val="1F4E79" w:themeColor="accent5" w:themeShade="80"/>
+          <w:sz w:val="28"/>
+          <w:szCs w:val="28"/>
+        </w:rPr>
+        <w:t>Modules et services</w:t>
+      </w:r>
+      <w:r>
+        <w:rPr>
+          <w:rFonts w:ascii="Times New Roman" w:hAnsi="Times New Roman" w:cs="Times New Roman"/>
+          <w:b/>
+          <w:color w:val="002060"/>
+          <w:sz w:val="28"/>
+          <w:szCs w:val="28"/>
+        </w:rPr>
+        <w:t>:</w:t>
+      </w:r>
+    </w:p>
+    <w:p>
+      <w:pPr>
+        <w:spacing w:line="360" w:lineRule="auto"/>
+        <w:ind w:left="360"/>
+        <w:rPr>
+          <w:rFonts w:ascii="Times New Roman" w:eastAsiaTheme="minorEastAsia" w:hAnsi="Times New Roman" w:cs="Times New Roman"/>
+          <w:b/>
+          <w:color w:val="002060"/>
+          <w:sz w:val="28"/>
+          <w:szCs w:val="28"/>
+        </w:rPr>
+      </w:pPr>
+      <w:r>
+        <w:rPr>
+          <w:rFonts w:ascii="Times New Roman" w:eastAsia="Times New Roman" w:hAnsi="Times New Roman" w:cs="Times New Roman"/>
           <w:b/>
           <w:bCs/>
-          <w:u w:val="single"/>
-        </w:rPr>
-        <w:t xml:space="preserve">4. Caméras de Surveillance : </w:t>
-      </w:r>
-      <w:r>
-        <w:br/>
-      </w:r>
-      <w:r>
-        <w:t xml:space="preserve">              </w:t>
-      </w:r>
-      <w:r>
-        <w:t>• Captures d'écran ou photos des plantes pour permettre l'inspection visuelle.</w:t>
-      </w:r>
-    </w:p>
-    <w:p>
-      <w:r>
-        <w:rPr>
+          <w:sz w:val="24"/>
+          <w:szCs w:val="24"/>
+          <w:lang w:eastAsia="fr-FR"/>
+        </w:rPr>
+        <w:lastRenderedPageBreak/>
+        <w:t>Module Gratuit :</w:t>
+      </w:r>
+    </w:p>
+    <w:p>
+      <w:pPr>
+        <w:spacing w:line="360" w:lineRule="auto"/>
+        <w:rPr>
+          <w:rFonts w:ascii="Times New Roman" w:hAnsi="Times New Roman" w:cs="Times New Roman"/>
+          <w:b/>
+          <w:color w:val="002060"/>
+          <w:sz w:val="28"/>
+          <w:szCs w:val="28"/>
+        </w:rPr>
+      </w:pPr>
+      <w:r>
+        <w:rPr>
+          <w:rFonts w:ascii="Times New Roman" w:hAnsi="Times New Roman" w:cs="Times New Roman"/>
+        </w:rPr>
+        <w:t>Les utilisateurs peuvent s'inscrire gratuitement et commencer à utiliser les fonctionnalités de base du site. Cela inclut des outils simples pour comprendre les tendances climatiques et planifier les récoltes de base.</w:t>
+      </w:r>
+    </w:p>
+    <w:p>
+      <w:pPr>
+        <w:numPr>
+          <w:ilvl w:val="1"/>
+          <w:numId w:val="6"/>
+        </w:numPr>
+        <w:spacing w:before="100" w:beforeAutospacing="1" w:after="100" w:afterAutospacing="1" w:line="360" w:lineRule="auto"/>
+        <w:rPr>
+          <w:rFonts w:ascii="Times New Roman" w:eastAsia="Times New Roman" w:hAnsi="Times New Roman" w:cs="Times New Roman"/>
+          <w:sz w:val="24"/>
+          <w:szCs w:val="24"/>
+          <w:lang w:eastAsia="fr-FR"/>
+        </w:rPr>
+      </w:pPr>
+      <w:r>
+        <w:rPr>
+          <w:rFonts w:ascii="Times New Roman" w:eastAsia="Times New Roman" w:hAnsi="Times New Roman" w:cs="Times New Roman"/>
+          <w:sz w:val="24"/>
+          <w:szCs w:val="24"/>
+          <w:lang w:eastAsia="fr-FR"/>
+        </w:rPr>
+        <w:t>Permet un accès de base aux fonctionnalités essentielles.</w:t>
+      </w:r>
+    </w:p>
+    <w:p>
+      <w:pPr>
+        <w:numPr>
+          <w:ilvl w:val="1"/>
+          <w:numId w:val="6"/>
+        </w:numPr>
+        <w:spacing w:before="100" w:beforeAutospacing="1" w:after="100" w:afterAutospacing="1" w:line="360" w:lineRule="auto"/>
+        <w:rPr>
+          <w:rFonts w:ascii="Times New Roman" w:eastAsia="Times New Roman" w:hAnsi="Times New Roman" w:cs="Times New Roman"/>
+          <w:sz w:val="24"/>
+          <w:szCs w:val="24"/>
+          <w:lang w:eastAsia="fr-FR"/>
+        </w:rPr>
+      </w:pPr>
+      <w:r>
+        <w:rPr>
+          <w:rFonts w:ascii="Times New Roman" w:eastAsia="Times New Roman" w:hAnsi="Times New Roman" w:cs="Times New Roman"/>
+          <w:sz w:val="24"/>
+          <w:szCs w:val="24"/>
+          <w:lang w:eastAsia="fr-FR"/>
+        </w:rPr>
+        <w:t>Idéal pour les agriculteurs débutants ou ceux avec des besoins limités.</w:t>
+      </w:r>
+    </w:p>
+    <w:p>
+      <w:pPr>
+        <w:spacing w:before="100" w:beforeAutospacing="1" w:after="100" w:afterAutospacing="1" w:line="360" w:lineRule="auto"/>
+        <w:rPr>
+          <w:rFonts w:ascii="Times New Roman" w:eastAsia="Times New Roman" w:hAnsi="Times New Roman" w:cs="Times New Roman"/>
           <w:b/>
           <w:bCs/>
-          <w:u w:val="single"/>
-        </w:rPr>
-        <w:t>5. Alertes et Notifications :</w:t>
-      </w:r>
-      <w:r>
-        <w:br/>
-      </w:r>
-      <w:r>
-        <w:t xml:space="preserve">             </w:t>
-      </w:r>
-      <w:r>
-        <w:t xml:space="preserve">• Système de notification pour informer les utilisateurs des événements importants. </w:t>
+          <w:sz w:val="24"/>
+          <w:szCs w:val="24"/>
+          <w:lang w:eastAsia="fr-FR"/>
+        </w:rPr>
+      </w:pPr>
+      <w:r>
+        <w:rPr>
+          <w:rFonts w:ascii="Times New Roman" w:eastAsia="Times New Roman" w:hAnsi="Times New Roman" w:cs="Times New Roman"/>
+          <w:b/>
+          <w:bCs/>
+          <w:sz w:val="24"/>
+          <w:szCs w:val="24"/>
+          <w:lang w:eastAsia="fr-FR"/>
+        </w:rPr>
+        <w:t xml:space="preserve">       </w:t>
+      </w:r>
+      <w:r>
+        <w:rPr>
+          <w:rFonts w:ascii="Times New Roman" w:eastAsia="Times New Roman" w:hAnsi="Times New Roman" w:cs="Times New Roman"/>
+          <w:b/>
+          <w:bCs/>
+          <w:sz w:val="24"/>
+          <w:szCs w:val="24"/>
+          <w:lang w:eastAsia="fr-FR"/>
+        </w:rPr>
+        <w:t>Module Standard :</w:t>
+      </w:r>
+    </w:p>
+    <w:p>
+      <w:pPr>
+        <w:spacing w:before="100" w:beforeAutospacing="1" w:after="100" w:afterAutospacing="1" w:line="360" w:lineRule="auto"/>
+        <w:rPr>
+          <w:rFonts w:ascii="Times New Roman" w:eastAsia="Times New Roman" w:hAnsi="Times New Roman" w:cs="Times New Roman"/>
+          <w:sz w:val="24"/>
+          <w:szCs w:val="24"/>
+          <w:lang w:eastAsia="fr-FR"/>
+        </w:rPr>
+      </w:pPr>
+      <w:r>
+        <w:rPr>
+          <w:rFonts w:ascii="Times New Roman" w:eastAsia="Times New Roman" w:hAnsi="Times New Roman" w:cs="Times New Roman"/>
+          <w:sz w:val="24"/>
+          <w:szCs w:val="24"/>
+          <w:lang w:eastAsia="fr-FR"/>
+        </w:rPr>
+        <w:t>Les utilisateurs abonnés au Module Standard bénéficient d'une gamme étendue de fonctionnalités, telles que des analyses météorologiques plus détaillées, des conseils personnalisés basés sur les données et une visualisation avancée des données agricoles.</w:t>
+      </w:r>
+    </w:p>
+    <w:p>
+      <w:pPr>
+        <w:numPr>
+          <w:ilvl w:val="1"/>
+          <w:numId w:val="6"/>
+        </w:numPr>
+        <w:spacing w:before="100" w:beforeAutospacing="1" w:after="100" w:afterAutospacing="1" w:line="360" w:lineRule="auto"/>
+        <w:rPr>
+          <w:rFonts w:ascii="Times New Roman" w:eastAsia="Times New Roman" w:hAnsi="Times New Roman" w:cs="Times New Roman"/>
+          <w:sz w:val="24"/>
+          <w:szCs w:val="24"/>
+          <w:lang w:eastAsia="fr-FR"/>
+        </w:rPr>
+      </w:pPr>
+      <w:r>
+        <w:rPr>
+          <w:rFonts w:ascii="Times New Roman" w:eastAsia="Times New Roman" w:hAnsi="Times New Roman" w:cs="Times New Roman"/>
+          <w:sz w:val="24"/>
+          <w:szCs w:val="24"/>
+          <w:lang w:eastAsia="fr-FR"/>
+        </w:rPr>
+        <w:t>Offre des fonctionnalités avancées telles que des analyses de données approfondies</w:t>
+      </w:r>
+      <w:r>
+        <w:rPr>
+          <w:rFonts w:ascii="Times New Roman" w:eastAsia="Times New Roman" w:hAnsi="Times New Roman" w:cs="Times New Roman"/>
+          <w:sz w:val="24"/>
+          <w:szCs w:val="24"/>
+          <w:lang w:eastAsia="fr-FR"/>
+        </w:rPr>
+        <w:t xml:space="preserve"> et une application crée </w:t>
+      </w:r>
+      <w:r>
+        <w:rPr>
+          <w:rFonts w:ascii="Times New Roman" w:eastAsia="Times New Roman" w:hAnsi="Times New Roman" w:cs="Times New Roman"/>
+          <w:sz w:val="24"/>
+          <w:szCs w:val="24"/>
+          <w:lang w:eastAsia="fr-FR"/>
+        </w:rPr>
+        <w:t>sur</w:t>
+      </w:r>
+      <w:r>
+        <w:rPr>
+          <w:rFonts w:ascii="Times New Roman" w:eastAsia="Times New Roman" w:hAnsi="Times New Roman" w:cs="Times New Roman"/>
+          <w:sz w:val="24"/>
+          <w:szCs w:val="24"/>
+          <w:lang w:eastAsia="fr-FR"/>
+        </w:rPr>
+        <w:t xml:space="preserve"> </w:t>
+      </w:r>
+      <w:proofErr w:type="spellStart"/>
+      <w:r>
+        <w:rPr>
+          <w:rFonts w:ascii="Times New Roman" w:eastAsia="Times New Roman" w:hAnsi="Times New Roman" w:cs="Times New Roman"/>
+          <w:sz w:val="24"/>
+          <w:szCs w:val="24"/>
+          <w:lang w:eastAsia="fr-FR"/>
+        </w:rPr>
+        <w:t>NodeRed</w:t>
+      </w:r>
+      <w:proofErr w:type="spellEnd"/>
+      <w:r>
+        <w:rPr>
+          <w:rFonts w:ascii="Times New Roman" w:eastAsia="Times New Roman" w:hAnsi="Times New Roman" w:cs="Times New Roman"/>
+          <w:sz w:val="24"/>
+          <w:szCs w:val="24"/>
+          <w:lang w:eastAsia="fr-FR"/>
+        </w:rPr>
+        <w:t>.</w:t>
+      </w:r>
+    </w:p>
+    <w:p>
+      <w:pPr>
+        <w:numPr>
+          <w:ilvl w:val="1"/>
+          <w:numId w:val="6"/>
+        </w:numPr>
+        <w:spacing w:before="100" w:beforeAutospacing="1" w:after="100" w:afterAutospacing="1" w:line="360" w:lineRule="auto"/>
+        <w:rPr>
+          <w:rFonts w:ascii="Times New Roman" w:eastAsia="Times New Roman" w:hAnsi="Times New Roman" w:cs="Times New Roman"/>
+          <w:sz w:val="24"/>
+          <w:szCs w:val="24"/>
+          <w:lang w:eastAsia="fr-FR"/>
+        </w:rPr>
+      </w:pPr>
+      <w:r>
+        <w:rPr>
+          <w:rFonts w:ascii="Times New Roman" w:eastAsia="Times New Roman" w:hAnsi="Times New Roman" w:cs="Times New Roman"/>
+          <w:sz w:val="24"/>
+          <w:szCs w:val="24"/>
+          <w:lang w:eastAsia="fr-FR"/>
+        </w:rPr>
+        <w:t>Convient aux agriculteurs ayant des exploitations de taille moyenne.</w:t>
+      </w:r>
+    </w:p>
+    <w:p>
+      <w:pPr>
+        <w:spacing w:before="100" w:beforeAutospacing="1" w:after="100" w:afterAutospacing="1" w:line="360" w:lineRule="auto"/>
+        <w:jc w:val="both"/>
+        <w:rPr>
+          <w:rFonts w:ascii="Times New Roman" w:eastAsia="Times New Roman" w:hAnsi="Times New Roman" w:cs="Times New Roman"/>
+          <w:b/>
+          <w:bCs/>
+          <w:sz w:val="24"/>
+          <w:szCs w:val="24"/>
+          <w:lang w:eastAsia="fr-FR"/>
+        </w:rPr>
+      </w:pPr>
+      <w:r>
+        <w:rPr>
+          <w:rFonts w:ascii="Times New Roman" w:eastAsia="Times New Roman" w:hAnsi="Times New Roman" w:cs="Times New Roman"/>
+          <w:b/>
+          <w:bCs/>
+          <w:sz w:val="24"/>
+          <w:szCs w:val="24"/>
+          <w:lang w:eastAsia="fr-FR"/>
+        </w:rPr>
+        <w:t xml:space="preserve">       </w:t>
+      </w:r>
+      <w:r>
+        <w:rPr>
+          <w:rFonts w:ascii="Times New Roman" w:eastAsia="Times New Roman" w:hAnsi="Times New Roman" w:cs="Times New Roman"/>
+          <w:b/>
+          <w:bCs/>
+          <w:sz w:val="24"/>
+          <w:szCs w:val="24"/>
+          <w:lang w:eastAsia="fr-FR"/>
+        </w:rPr>
+        <w:t>Module Premium :</w:t>
+      </w:r>
+    </w:p>
+    <w:p>
+      <w:pPr>
+        <w:spacing w:before="100" w:beforeAutospacing="1" w:after="100" w:afterAutospacing="1" w:line="360" w:lineRule="auto"/>
+        <w:jc w:val="both"/>
+        <w:rPr>
+          <w:rFonts w:ascii="Times New Roman" w:eastAsia="Times New Roman" w:hAnsi="Times New Roman" w:cs="Times New Roman"/>
+          <w:sz w:val="24"/>
+          <w:szCs w:val="24"/>
+          <w:lang w:eastAsia="fr-FR"/>
+        </w:rPr>
+      </w:pPr>
+      <w:r>
+        <w:rPr>
+          <w:rFonts w:ascii="Times New Roman" w:eastAsia="Times New Roman" w:hAnsi="Times New Roman" w:cs="Times New Roman"/>
+          <w:sz w:val="24"/>
+          <w:szCs w:val="24"/>
+          <w:lang w:eastAsia="fr-FR"/>
+        </w:rPr>
+        <w:t>Le Module Premium offre des fonctionnalités exclusives telles que des prévisions météorologiques précises, des alertes en temps réel et une intégration avancée avec d'autres outils agricoles. Il vise à fournir une solution complète pour optimiser la planification des récoltes</w:t>
+      </w:r>
+      <w:r>
+        <w:rPr>
+          <w:rFonts w:ascii="Times New Roman" w:eastAsia="Times New Roman" w:hAnsi="Times New Roman" w:cs="Times New Roman"/>
+          <w:sz w:val="24"/>
+          <w:szCs w:val="24"/>
+          <w:lang w:eastAsia="fr-FR"/>
+        </w:rPr>
+        <w:t>, aussi un IA plus avancée avec des mises à jour fréquentes</w:t>
+      </w:r>
+      <w:r>
+        <w:rPr>
+          <w:rFonts w:ascii="Times New Roman" w:eastAsia="Times New Roman" w:hAnsi="Times New Roman" w:cs="Times New Roman"/>
+          <w:sz w:val="24"/>
+          <w:szCs w:val="24"/>
+          <w:lang w:eastAsia="fr-FR"/>
+        </w:rPr>
+        <w:t>.</w:t>
+      </w:r>
+    </w:p>
+    <w:p>
+      <w:pPr>
+        <w:numPr>
+          <w:ilvl w:val="1"/>
+          <w:numId w:val="6"/>
+        </w:numPr>
+        <w:spacing w:before="100" w:beforeAutospacing="1" w:after="100" w:afterAutospacing="1" w:line="360" w:lineRule="auto"/>
+        <w:rPr>
+          <w:rFonts w:ascii="Times New Roman" w:eastAsia="Times New Roman" w:hAnsi="Times New Roman" w:cs="Times New Roman"/>
+          <w:sz w:val="24"/>
+          <w:szCs w:val="24"/>
+          <w:lang w:eastAsia="fr-FR"/>
+        </w:rPr>
+      </w:pPr>
+      <w:r>
+        <w:rPr>
+          <w:rFonts w:ascii="Times New Roman" w:eastAsia="Times New Roman" w:hAnsi="Times New Roman" w:cs="Times New Roman"/>
+          <w:sz w:val="24"/>
+          <w:szCs w:val="24"/>
+          <w:lang w:eastAsia="fr-FR"/>
+        </w:rPr>
+        <w:t>Le niveau le plus avancé avec des fonctionnalités exclusives.</w:t>
+      </w:r>
+    </w:p>
+    <w:p>
+      <w:pPr>
+        <w:numPr>
+          <w:ilvl w:val="1"/>
+          <w:numId w:val="6"/>
+        </w:numPr>
+        <w:spacing w:before="100" w:beforeAutospacing="1" w:after="100" w:afterAutospacing="1" w:line="360" w:lineRule="auto"/>
+        <w:rPr>
+          <w:rFonts w:ascii="Times New Roman" w:eastAsia="Times New Roman" w:hAnsi="Times New Roman" w:cs="Times New Roman"/>
+          <w:sz w:val="24"/>
+          <w:szCs w:val="24"/>
+          <w:lang w:eastAsia="fr-FR"/>
+        </w:rPr>
+      </w:pPr>
+      <w:r>
+        <w:rPr>
+          <w:rFonts w:ascii="Times New Roman" w:eastAsia="Times New Roman" w:hAnsi="Times New Roman" w:cs="Times New Roman"/>
+          <w:sz w:val="24"/>
+          <w:szCs w:val="24"/>
+          <w:lang w:eastAsia="fr-FR"/>
+        </w:rPr>
+        <w:t>Adapté aux agriculteurs professionnels nécessitant une optimisation approfondie du temps de récolte.</w:t>
+      </w:r>
+    </w:p>
+    <w:p>
+      <w:pPr>
+        <w:spacing w:before="100" w:beforeAutospacing="1" w:after="100" w:afterAutospacing="1" w:line="360" w:lineRule="auto"/>
+        <w:rPr>
+          <w:rFonts w:ascii="Times New Roman" w:eastAsia="Times New Roman" w:hAnsi="Times New Roman" w:cs="Times New Roman"/>
+          <w:sz w:val="24"/>
+          <w:szCs w:val="24"/>
+          <w:lang w:eastAsia="fr-FR"/>
+        </w:rPr>
+      </w:pPr>
+    </w:p>
+    <w:p>
+      <w:pPr>
+        <w:pStyle w:val="ListParagraph"/>
+        <w:numPr>
+          <w:ilvl w:val="0"/>
+          <w:numId w:val="6"/>
+        </w:numPr>
+        <w:spacing w:before="100" w:beforeAutospacing="1" w:after="100" w:afterAutospacing="1" w:line="360" w:lineRule="auto"/>
+        <w:outlineLvl w:val="2"/>
+        <w:rPr>
+          <w:rFonts w:ascii="Times New Roman" w:eastAsia="Times New Roman" w:hAnsi="Times New Roman" w:cs="Times New Roman"/>
+          <w:b/>
+          <w:bCs/>
+          <w:color w:val="1F4E79" w:themeColor="accent5" w:themeShade="80"/>
+          <w:sz w:val="28"/>
+          <w:szCs w:val="28"/>
+          <w:lang w:eastAsia="fr-FR"/>
+        </w:rPr>
+      </w:pPr>
+      <w:r>
+        <w:rPr>
+          <w:rFonts w:ascii="Times New Roman" w:eastAsia="Times New Roman" w:hAnsi="Times New Roman" w:cs="Times New Roman"/>
+          <w:b/>
+          <w:bCs/>
+          <w:color w:val="1F4E79" w:themeColor="accent5" w:themeShade="80"/>
+          <w:sz w:val="28"/>
+          <w:szCs w:val="28"/>
+          <w:lang w:eastAsia="fr-FR"/>
+        </w:rPr>
+        <w:t>Page d'Informations et Équipe</w:t>
+      </w:r>
+    </w:p>
+    <w:p>
+      <w:pPr>
+        <w:spacing w:before="100" w:beforeAutospacing="1" w:after="100" w:afterAutospacing="1" w:line="360" w:lineRule="auto"/>
+        <w:rPr>
+          <w:rFonts w:ascii="Times New Roman" w:eastAsia="Times New Roman" w:hAnsi="Times New Roman" w:cs="Times New Roman"/>
+          <w:sz w:val="24"/>
+          <w:szCs w:val="24"/>
+          <w:lang w:eastAsia="fr-FR"/>
+        </w:rPr>
+      </w:pPr>
+      <w:r>
+        <w:rPr>
+          <w:rFonts w:ascii="Times New Roman" w:eastAsia="Times New Roman" w:hAnsi="Times New Roman" w:cs="Times New Roman"/>
+          <w:sz w:val="24"/>
+          <w:szCs w:val="24"/>
+          <w:lang w:eastAsia="fr-FR"/>
+        </w:rPr>
+        <w:t>Une section dédiée fournit des infor</w:t>
+      </w:r>
+      <w:r>
+        <w:rPr>
+          <w:rFonts w:ascii="Times New Roman" w:eastAsia="Times New Roman" w:hAnsi="Times New Roman" w:cs="Times New Roman"/>
+          <w:sz w:val="24"/>
+          <w:szCs w:val="24"/>
+          <w:lang w:eastAsia="fr-FR"/>
+        </w:rPr>
+        <w:t xml:space="preserve">mations détaillées sur </w:t>
+      </w:r>
+      <w:proofErr w:type="spellStart"/>
+      <w:r>
+        <w:rPr>
+          <w:rFonts w:ascii="Times New Roman" w:eastAsia="Times New Roman" w:hAnsi="Times New Roman" w:cs="Times New Roman"/>
+          <w:sz w:val="24"/>
+          <w:szCs w:val="24"/>
+          <w:lang w:eastAsia="fr-FR"/>
+        </w:rPr>
+        <w:t>AgriPlan</w:t>
+      </w:r>
+      <w:proofErr w:type="spellEnd"/>
+      <w:r>
+        <w:rPr>
+          <w:rFonts w:ascii="Times New Roman" w:eastAsia="Times New Roman" w:hAnsi="Times New Roman" w:cs="Times New Roman"/>
+          <w:sz w:val="24"/>
+          <w:szCs w:val="24"/>
+          <w:lang w:eastAsia="fr-FR"/>
+        </w:rPr>
+        <w:t>. La page présente également les membres clés de l'équipe, accompagnés de leurs rôles respectifs.</w:t>
+      </w:r>
+    </w:p>
+    <w:p>
+      <w:pPr>
+        <w:pStyle w:val="ListParagraph"/>
+        <w:numPr>
+          <w:ilvl w:val="0"/>
+          <w:numId w:val="6"/>
+        </w:numPr>
+        <w:spacing w:before="100" w:beforeAutospacing="1" w:after="100" w:afterAutospacing="1" w:line="360" w:lineRule="auto"/>
+        <w:outlineLvl w:val="2"/>
+        <w:rPr>
+          <w:rFonts w:ascii="Times New Roman" w:eastAsia="Times New Roman" w:hAnsi="Times New Roman" w:cs="Times New Roman"/>
+          <w:b/>
+          <w:bCs/>
+          <w:color w:val="1F4E79" w:themeColor="accent5" w:themeShade="80"/>
+          <w:sz w:val="27"/>
+          <w:szCs w:val="27"/>
+          <w:lang w:eastAsia="fr-FR"/>
+        </w:rPr>
+      </w:pPr>
+      <w:r>
+        <w:rPr>
+          <w:rFonts w:ascii="Times New Roman" w:eastAsia="Times New Roman" w:hAnsi="Times New Roman" w:cs="Times New Roman"/>
+          <w:b/>
+          <w:bCs/>
+          <w:color w:val="1F4E79" w:themeColor="accent5" w:themeShade="80"/>
+          <w:sz w:val="27"/>
+          <w:szCs w:val="27"/>
+          <w:lang w:eastAsia="fr-FR"/>
+        </w:rPr>
+        <w:t>Contact</w:t>
+      </w:r>
+    </w:p>
+    <w:p>
+      <w:pPr>
+        <w:spacing w:before="100" w:beforeAutospacing="1" w:after="100" w:afterAutospacing="1" w:line="360" w:lineRule="auto"/>
+        <w:rPr>
+          <w:rFonts w:ascii="Times New Roman" w:eastAsia="Times New Roman" w:hAnsi="Times New Roman" w:cs="Times New Roman"/>
+          <w:sz w:val="24"/>
+          <w:szCs w:val="24"/>
+          <w:lang w:eastAsia="fr-FR"/>
+        </w:rPr>
+      </w:pPr>
+      <w:r>
+        <w:rPr>
+          <w:rFonts w:ascii="Times New Roman" w:eastAsia="Times New Roman" w:hAnsi="Times New Roman" w:cs="Times New Roman"/>
+          <w:sz w:val="24"/>
+          <w:szCs w:val="24"/>
+          <w:lang w:eastAsia="fr-FR"/>
+        </w:rPr>
+        <w:lastRenderedPageBreak/>
+        <w:t xml:space="preserve">La page de contact offre différentes options pour entrer en communication avec l'équipe </w:t>
+      </w:r>
+      <w:proofErr w:type="spellStart"/>
+      <w:r>
+        <w:rPr>
+          <w:rFonts w:ascii="Times New Roman" w:eastAsia="Times New Roman" w:hAnsi="Times New Roman" w:cs="Times New Roman"/>
+          <w:sz w:val="24"/>
+          <w:szCs w:val="24"/>
+          <w:lang w:eastAsia="fr-FR"/>
+        </w:rPr>
+        <w:t>AgriPlan</w:t>
+      </w:r>
+      <w:proofErr w:type="spellEnd"/>
+      <w:r>
+        <w:rPr>
+          <w:rFonts w:ascii="Times New Roman" w:eastAsia="Times New Roman" w:hAnsi="Times New Roman" w:cs="Times New Roman"/>
+          <w:sz w:val="24"/>
+          <w:szCs w:val="24"/>
+          <w:lang w:eastAsia="fr-FR"/>
+        </w:rPr>
+        <w:t xml:space="preserve">. Les utilisateurs peuvent utiliser un formulaire en ligne, envoyer un e-mail ou même appeler directement </w:t>
+      </w:r>
+      <w:r>
+        <w:rPr>
+          <w:rFonts w:ascii="Times New Roman" w:eastAsia="Times New Roman" w:hAnsi="Times New Roman" w:cs="Times New Roman"/>
+          <w:sz w:val="24"/>
+          <w:szCs w:val="24"/>
+          <w:lang w:eastAsia="fr-FR"/>
+        </w:rPr>
+        <w:t>l’équipe,</w:t>
+      </w:r>
+      <w:r>
+        <w:rPr>
+          <w:rFonts w:ascii="Times New Roman" w:eastAsia="Times New Roman" w:hAnsi="Times New Roman" w:cs="Times New Roman"/>
+          <w:sz w:val="24"/>
+          <w:szCs w:val="24"/>
+          <w:lang w:eastAsia="fr-FR"/>
+        </w:rPr>
+        <w:t xml:space="preserve"> avec un lien vers notre répertoire sur GitHub</w:t>
+      </w:r>
+      <w:r>
+        <w:rPr>
+          <w:rFonts w:ascii="Times New Roman" w:eastAsia="Times New Roman" w:hAnsi="Times New Roman" w:cs="Times New Roman"/>
+          <w:sz w:val="24"/>
+          <w:szCs w:val="24"/>
+          <w:lang w:eastAsia="fr-FR"/>
+        </w:rPr>
+        <w:t>.</w:t>
+      </w:r>
+    </w:p>
+    <w:p>
+      <w:pPr>
+        <w:pStyle w:val="Heading2"/>
+        <w:rPr>
+          <w:rFonts w:ascii="Times New Roman" w:hAnsi="Times New Roman" w:cs="Times New Roman"/>
+          <w:b/>
+          <w:color w:val="002060"/>
+          <w:sz w:val="28"/>
+          <w:szCs w:val="28"/>
+        </w:rPr>
+      </w:pPr>
+      <w:r>
+        <w:rPr>
+          <w:rFonts w:ascii="Times New Roman" w:hAnsi="Times New Roman" w:cs="Times New Roman"/>
+          <w:b/>
+          <w:color w:val="002060"/>
+          <w:sz w:val="28"/>
+          <w:szCs w:val="28"/>
+        </w:rPr>
+        <w:t>Conclusion</w:t>
+      </w:r>
+    </w:p>
+    <w:p>
+      <w:pPr>
+        <w:pStyle w:val="NormalWeb"/>
+      </w:pPr>
+      <w:proofErr w:type="spellStart"/>
+      <w:r>
+        <w:t>AgriPlan</w:t>
+      </w:r>
+      <w:proofErr w:type="spellEnd"/>
+      <w:r>
+        <w:t xml:space="preserve"> se positionne comme une ressource essentielle pour les agriculteurs modernes cherchant à maximiser l'efficacité de leurs opérations. Les modules Gratuit, Standard et Premium offrent une gamme diversifiée d'outils, adaptés aux besoins spécifiques des utilisateurs. L'équipe dévouée derrière </w:t>
+      </w:r>
+      <w:proofErr w:type="spellStart"/>
+      <w:r>
+        <w:t>AgriPlan</w:t>
+      </w:r>
+      <w:proofErr w:type="spellEnd"/>
+      <w:r>
+        <w:t xml:space="preserve"> est accessible via divers canaux, assurant un support efficace pour les utilisateurs.</w:t>
       </w:r>
     </w:p>
     <w:p/>
     <w:p/>
-    <w:p/>
-    <w:p/>
+    <w:p>
+      <w:bookmarkStart w:id="0" w:name="_GoBack"/>
+      <w:bookmarkEnd w:id="0"/>
+    </w:p>
     <w:sectPr>
       <w:pgSz w:w="11906" w:h="16838"/>
       <w:pgMar w:top="1417" w:right="1417" w:bottom="1417" w:left="1417" w:header="708" w:footer="708" w:gutter="0"/>
@@ -175,8 +1050,642 @@
 </file>
 
 <file path=word/numbering.xml><?xml version="1.0" encoding="utf-8"?>
-<w:numbering xmlns:wpc="http://schemas.microsoft.com/office/word/2010/wordprocessingCanvas" xmlns:cx="http://schemas.microsoft.com/office/drawing/2014/chartex" xmlns:cx1="http://schemas.microsoft.com/office/drawing/2015/9/8/chartex" xmlns:cx2="http://schemas.microsoft.com/office/drawing/2015/10/21/chartex" xmlns:cx3="http://schemas.microsoft.com/office/drawing/2016/5/9/chartex" xmlns:cx4="http://schemas.microsoft.com/office/drawing/2016/5/10/chartex" xmlns:cx5="http://schemas.microsoft.com/office/drawing/2016/5/11/chartex" xmlns:cx6="http://schemas.microsoft.com/office/drawing/2016/5/12/chartex" xmlns:cx7="http://schemas.microsoft.com/office/drawing/2016/5/13/chartex" xmlns:cx8="http://schemas.microsoft.com/office/drawing/2016/5/14/chartex" xmlns:mc="http://schemas.openxmlformats.org/markup-compatibility/2006" xmlns:aink="http://schemas.microsoft.com/office/drawing/2016/ink" xmlns:am3d="http://schemas.microsoft.com/office/drawing/2017/model3d" xmlns:o="urn:schemas-microsoft-com:office:office" xmlns:r="http://schemas.openxmlformats.org/officeDocument/2006/relationships" xmlns:m="http://schemas.openxmlformats.org/officeDocument/2006/math" xmlns:v="urn:schemas-microsoft-com:vml" xmlns:wp14="http://schemas.microsoft.com/office/word/2010/wordprocessingDrawing" xmlns:wp="http://schemas.openxmlformats.org/drawingml/2006/wordprocessingDrawing" xmlns:w10="urn:schemas-microsoft-com:office:word" xmlns:w="http://schemas.openxmlformats.org/wordprocessingml/2006/main" xmlns:w14="http://schemas.microsoft.com/office/word/2010/wordml" xmlns:w15="http://schemas.microsoft.com/office/word/2012/wordml" xmlns:w16cex="http://schemas.microsoft.com/office/word/2018/wordml/cex" xmlns:w16cid="http://schemas.microsoft.com/office/word/2016/wordml/cid" xmlns:w16="http://schemas.microsoft.com/office/word/2018/wordml" xmlns:w16sdtdh="http://schemas.microsoft.com/office/word/2020/wordml/sdtdatahash" xmlns:w16se="http://schemas.microsoft.com/office/word/2015/wordml/symex" xmlns:wpg="http://schemas.microsoft.com/office/word/2010/wordprocessingGroup" xmlns:wpi="http://schemas.microsoft.com/office/word/2010/wordprocessingInk" xmlns:wne="http://schemas.microsoft.com/office/word/2006/wordml" xmlns:wps="http://schemas.microsoft.com/office/word/2010/wordprocessingShape" mc:Ignorable="w14 w15 w16se w16cid w16 w16cex w16sdtdh wp14">
+<w:numbering xmlns:wpc="http://schemas.microsoft.com/office/word/2010/wordprocessingCanvas" xmlns:cx="http://schemas.microsoft.com/office/drawing/2014/chartex" xmlns:cx1="http://schemas.microsoft.com/office/drawing/2015/9/8/chartex" xmlns:mc="http://schemas.openxmlformats.org/markup-compatibility/2006" xmlns:o="urn:schemas-microsoft-com:office:office" xmlns:r="http://schemas.openxmlformats.org/officeDocument/2006/relationships" xmlns:m="http://schemas.openxmlformats.org/officeDocument/2006/math" xmlns:v="urn:schemas-microsoft-com:vml" xmlns:wp14="http://schemas.microsoft.com/office/word/2010/wordprocessingDrawing" xmlns:wp="http://schemas.openxmlformats.org/drawingml/2006/wordprocessingDrawing" xmlns:w10="urn:schemas-microsoft-com:office:word" xmlns:w="http://schemas.openxmlformats.org/wordprocessingml/2006/main" xmlns:w14="http://schemas.microsoft.com/office/word/2010/wordml" xmlns:w15="http://schemas.microsoft.com/office/word/2012/wordml" xmlns:w16se="http://schemas.microsoft.com/office/word/2015/wordml/symex" xmlns:wpg="http://schemas.microsoft.com/office/word/2010/wordprocessingGroup" xmlns:wpi="http://schemas.microsoft.com/office/word/2010/wordprocessingInk" xmlns:wne="http://schemas.microsoft.com/office/word/2006/wordml" xmlns:wps="http://schemas.microsoft.com/office/word/2010/wordprocessingShape" mc:Ignorable="w14 w15 w16se wp14">
   <w:abstractNum w:abstractNumId="0" w15:restartNumberingAfterBreak="0">
+    <w:nsid w:val="002A778E"/>
+    <w:multiLevelType w:val="hybridMultilevel"/>
+    <w:tmpl w:val="962CAFB6"/>
+    <w:lvl w:ilvl="0" w:tplc="040C0001">
+      <w:start w:val="1"/>
+      <w:numFmt w:val="bullet"/>
+      <w:lvlText w:val=""/>
+      <w:lvlJc w:val="left"/>
+      <w:pPr>
+        <w:ind w:left="1080" w:hanging="360"/>
+      </w:pPr>
+      <w:rPr>
+        <w:rFonts w:ascii="Symbol" w:hAnsi="Symbol" w:hint="default"/>
+      </w:rPr>
+    </w:lvl>
+    <w:lvl w:ilvl="1" w:tplc="040C0003" w:tentative="1">
+      <w:start w:val="1"/>
+      <w:numFmt w:val="bullet"/>
+      <w:lvlText w:val="o"/>
+      <w:lvlJc w:val="left"/>
+      <w:pPr>
+        <w:ind w:left="1800" w:hanging="360"/>
+      </w:pPr>
+      <w:rPr>
+        <w:rFonts w:ascii="Courier New" w:hAnsi="Courier New" w:cs="Courier New" w:hint="default"/>
+      </w:rPr>
+    </w:lvl>
+    <w:lvl w:ilvl="2" w:tplc="040C0005" w:tentative="1">
+      <w:start w:val="1"/>
+      <w:numFmt w:val="bullet"/>
+      <w:lvlText w:val=""/>
+      <w:lvlJc w:val="left"/>
+      <w:pPr>
+        <w:ind w:left="2520" w:hanging="360"/>
+      </w:pPr>
+      <w:rPr>
+        <w:rFonts w:ascii="Wingdings" w:hAnsi="Wingdings" w:hint="default"/>
+      </w:rPr>
+    </w:lvl>
+    <w:lvl w:ilvl="3" w:tplc="040C0001" w:tentative="1">
+      <w:start w:val="1"/>
+      <w:numFmt w:val="bullet"/>
+      <w:lvlText w:val=""/>
+      <w:lvlJc w:val="left"/>
+      <w:pPr>
+        <w:ind w:left="3240" w:hanging="360"/>
+      </w:pPr>
+      <w:rPr>
+        <w:rFonts w:ascii="Symbol" w:hAnsi="Symbol" w:hint="default"/>
+      </w:rPr>
+    </w:lvl>
+    <w:lvl w:ilvl="4" w:tplc="040C0003" w:tentative="1">
+      <w:start w:val="1"/>
+      <w:numFmt w:val="bullet"/>
+      <w:lvlText w:val="o"/>
+      <w:lvlJc w:val="left"/>
+      <w:pPr>
+        <w:ind w:left="3960" w:hanging="360"/>
+      </w:pPr>
+      <w:rPr>
+        <w:rFonts w:ascii="Courier New" w:hAnsi="Courier New" w:cs="Courier New" w:hint="default"/>
+      </w:rPr>
+    </w:lvl>
+    <w:lvl w:ilvl="5" w:tplc="040C0005" w:tentative="1">
+      <w:start w:val="1"/>
+      <w:numFmt w:val="bullet"/>
+      <w:lvlText w:val=""/>
+      <w:lvlJc w:val="left"/>
+      <w:pPr>
+        <w:ind w:left="4680" w:hanging="360"/>
+      </w:pPr>
+      <w:rPr>
+        <w:rFonts w:ascii="Wingdings" w:hAnsi="Wingdings" w:hint="default"/>
+      </w:rPr>
+    </w:lvl>
+    <w:lvl w:ilvl="6" w:tplc="040C0001" w:tentative="1">
+      <w:start w:val="1"/>
+      <w:numFmt w:val="bullet"/>
+      <w:lvlText w:val=""/>
+      <w:lvlJc w:val="left"/>
+      <w:pPr>
+        <w:ind w:left="5400" w:hanging="360"/>
+      </w:pPr>
+      <w:rPr>
+        <w:rFonts w:ascii="Symbol" w:hAnsi="Symbol" w:hint="default"/>
+      </w:rPr>
+    </w:lvl>
+    <w:lvl w:ilvl="7" w:tplc="040C0003" w:tentative="1">
+      <w:start w:val="1"/>
+      <w:numFmt w:val="bullet"/>
+      <w:lvlText w:val="o"/>
+      <w:lvlJc w:val="left"/>
+      <w:pPr>
+        <w:ind w:left="6120" w:hanging="360"/>
+      </w:pPr>
+      <w:rPr>
+        <w:rFonts w:ascii="Courier New" w:hAnsi="Courier New" w:cs="Courier New" w:hint="default"/>
+      </w:rPr>
+    </w:lvl>
+    <w:lvl w:ilvl="8" w:tplc="040C0005" w:tentative="1">
+      <w:start w:val="1"/>
+      <w:numFmt w:val="bullet"/>
+      <w:lvlText w:val=""/>
+      <w:lvlJc w:val="left"/>
+      <w:pPr>
+        <w:ind w:left="6840" w:hanging="360"/>
+      </w:pPr>
+      <w:rPr>
+        <w:rFonts w:ascii="Wingdings" w:hAnsi="Wingdings" w:hint="default"/>
+      </w:rPr>
+    </w:lvl>
+  </w:abstractNum>
+  <w:abstractNum w:abstractNumId="1" w15:restartNumberingAfterBreak="0">
+    <w:nsid w:val="0CA00A9D"/>
+    <w:multiLevelType w:val="hybridMultilevel"/>
+    <w:tmpl w:val="7DDE3FBA"/>
+    <w:lvl w:ilvl="0" w:tplc="040C0001">
+      <w:start w:val="1"/>
+      <w:numFmt w:val="bullet"/>
+      <w:lvlText w:val=""/>
+      <w:lvlJc w:val="left"/>
+      <w:pPr>
+        <w:ind w:left="720" w:hanging="360"/>
+      </w:pPr>
+      <w:rPr>
+        <w:rFonts w:ascii="Symbol" w:hAnsi="Symbol" w:hint="default"/>
+      </w:rPr>
+    </w:lvl>
+    <w:lvl w:ilvl="1" w:tplc="040C0003" w:tentative="1">
+      <w:start w:val="1"/>
+      <w:numFmt w:val="bullet"/>
+      <w:lvlText w:val="o"/>
+      <w:lvlJc w:val="left"/>
+      <w:pPr>
+        <w:ind w:left="1440" w:hanging="360"/>
+      </w:pPr>
+      <w:rPr>
+        <w:rFonts w:ascii="Courier New" w:hAnsi="Courier New" w:cs="Courier New" w:hint="default"/>
+      </w:rPr>
+    </w:lvl>
+    <w:lvl w:ilvl="2" w:tplc="040C0005" w:tentative="1">
+      <w:start w:val="1"/>
+      <w:numFmt w:val="bullet"/>
+      <w:lvlText w:val=""/>
+      <w:lvlJc w:val="left"/>
+      <w:pPr>
+        <w:ind w:left="2160" w:hanging="360"/>
+      </w:pPr>
+      <w:rPr>
+        <w:rFonts w:ascii="Wingdings" w:hAnsi="Wingdings" w:hint="default"/>
+      </w:rPr>
+    </w:lvl>
+    <w:lvl w:ilvl="3" w:tplc="040C0001" w:tentative="1">
+      <w:start w:val="1"/>
+      <w:numFmt w:val="bullet"/>
+      <w:lvlText w:val=""/>
+      <w:lvlJc w:val="left"/>
+      <w:pPr>
+        <w:ind w:left="2880" w:hanging="360"/>
+      </w:pPr>
+      <w:rPr>
+        <w:rFonts w:ascii="Symbol" w:hAnsi="Symbol" w:hint="default"/>
+      </w:rPr>
+    </w:lvl>
+    <w:lvl w:ilvl="4" w:tplc="040C0003" w:tentative="1">
+      <w:start w:val="1"/>
+      <w:numFmt w:val="bullet"/>
+      <w:lvlText w:val="o"/>
+      <w:lvlJc w:val="left"/>
+      <w:pPr>
+        <w:ind w:left="3600" w:hanging="360"/>
+      </w:pPr>
+      <w:rPr>
+        <w:rFonts w:ascii="Courier New" w:hAnsi="Courier New" w:cs="Courier New" w:hint="default"/>
+      </w:rPr>
+    </w:lvl>
+    <w:lvl w:ilvl="5" w:tplc="040C0005" w:tentative="1">
+      <w:start w:val="1"/>
+      <w:numFmt w:val="bullet"/>
+      <w:lvlText w:val=""/>
+      <w:lvlJc w:val="left"/>
+      <w:pPr>
+        <w:ind w:left="4320" w:hanging="360"/>
+      </w:pPr>
+      <w:rPr>
+        <w:rFonts w:ascii="Wingdings" w:hAnsi="Wingdings" w:hint="default"/>
+      </w:rPr>
+    </w:lvl>
+    <w:lvl w:ilvl="6" w:tplc="040C0001" w:tentative="1">
+      <w:start w:val="1"/>
+      <w:numFmt w:val="bullet"/>
+      <w:lvlText w:val=""/>
+      <w:lvlJc w:val="left"/>
+      <w:pPr>
+        <w:ind w:left="5040" w:hanging="360"/>
+      </w:pPr>
+      <w:rPr>
+        <w:rFonts w:ascii="Symbol" w:hAnsi="Symbol" w:hint="default"/>
+      </w:rPr>
+    </w:lvl>
+    <w:lvl w:ilvl="7" w:tplc="040C0003" w:tentative="1">
+      <w:start w:val="1"/>
+      <w:numFmt w:val="bullet"/>
+      <w:lvlText w:val="o"/>
+      <w:lvlJc w:val="left"/>
+      <w:pPr>
+        <w:ind w:left="5760" w:hanging="360"/>
+      </w:pPr>
+      <w:rPr>
+        <w:rFonts w:ascii="Courier New" w:hAnsi="Courier New" w:cs="Courier New" w:hint="default"/>
+      </w:rPr>
+    </w:lvl>
+    <w:lvl w:ilvl="8" w:tplc="040C0005" w:tentative="1">
+      <w:start w:val="1"/>
+      <w:numFmt w:val="bullet"/>
+      <w:lvlText w:val=""/>
+      <w:lvlJc w:val="left"/>
+      <w:pPr>
+        <w:ind w:left="6480" w:hanging="360"/>
+      </w:pPr>
+      <w:rPr>
+        <w:rFonts w:ascii="Wingdings" w:hAnsi="Wingdings" w:hint="default"/>
+      </w:rPr>
+    </w:lvl>
+  </w:abstractNum>
+  <w:abstractNum w:abstractNumId="2" w15:restartNumberingAfterBreak="0">
+    <w:nsid w:val="1A706CFB"/>
+    <w:multiLevelType w:val="hybridMultilevel"/>
+    <w:tmpl w:val="5C20896A"/>
+    <w:lvl w:ilvl="0" w:tplc="040C000F">
+      <w:start w:val="1"/>
+      <w:numFmt w:val="decimal"/>
+      <w:lvlText w:val="%1."/>
+      <w:lvlJc w:val="left"/>
+      <w:pPr>
+        <w:ind w:left="720" w:hanging="360"/>
+      </w:pPr>
+      <w:rPr>
+        <w:rFonts w:hint="default"/>
+      </w:rPr>
+    </w:lvl>
+    <w:lvl w:ilvl="1" w:tplc="040C0019">
+      <w:start w:val="1"/>
+      <w:numFmt w:val="lowerLetter"/>
+      <w:lvlText w:val="%2."/>
+      <w:lvlJc w:val="left"/>
+      <w:pPr>
+        <w:ind w:left="1440" w:hanging="360"/>
+      </w:pPr>
+    </w:lvl>
+    <w:lvl w:ilvl="2" w:tplc="040C001B" w:tentative="1">
+      <w:start w:val="1"/>
+      <w:numFmt w:val="lowerRoman"/>
+      <w:lvlText w:val="%3."/>
+      <w:lvlJc w:val="right"/>
+      <w:pPr>
+        <w:ind w:left="2160" w:hanging="180"/>
+      </w:pPr>
+    </w:lvl>
+    <w:lvl w:ilvl="3" w:tplc="040C000F" w:tentative="1">
+      <w:start w:val="1"/>
+      <w:numFmt w:val="decimal"/>
+      <w:lvlText w:val="%4."/>
+      <w:lvlJc w:val="left"/>
+      <w:pPr>
+        <w:ind w:left="2880" w:hanging="360"/>
+      </w:pPr>
+    </w:lvl>
+    <w:lvl w:ilvl="4" w:tplc="040C0019" w:tentative="1">
+      <w:start w:val="1"/>
+      <w:numFmt w:val="lowerLetter"/>
+      <w:lvlText w:val="%5."/>
+      <w:lvlJc w:val="left"/>
+      <w:pPr>
+        <w:ind w:left="3600" w:hanging="360"/>
+      </w:pPr>
+    </w:lvl>
+    <w:lvl w:ilvl="5" w:tplc="040C001B" w:tentative="1">
+      <w:start w:val="1"/>
+      <w:numFmt w:val="lowerRoman"/>
+      <w:lvlText w:val="%6."/>
+      <w:lvlJc w:val="right"/>
+      <w:pPr>
+        <w:ind w:left="4320" w:hanging="180"/>
+      </w:pPr>
+    </w:lvl>
+    <w:lvl w:ilvl="6" w:tplc="040C000F" w:tentative="1">
+      <w:start w:val="1"/>
+      <w:numFmt w:val="decimal"/>
+      <w:lvlText w:val="%7."/>
+      <w:lvlJc w:val="left"/>
+      <w:pPr>
+        <w:ind w:left="5040" w:hanging="360"/>
+      </w:pPr>
+    </w:lvl>
+    <w:lvl w:ilvl="7" w:tplc="040C0019" w:tentative="1">
+      <w:start w:val="1"/>
+      <w:numFmt w:val="lowerLetter"/>
+      <w:lvlText w:val="%8."/>
+      <w:lvlJc w:val="left"/>
+      <w:pPr>
+        <w:ind w:left="5760" w:hanging="360"/>
+      </w:pPr>
+    </w:lvl>
+    <w:lvl w:ilvl="8" w:tplc="040C001B" w:tentative="1">
+      <w:start w:val="1"/>
+      <w:numFmt w:val="lowerRoman"/>
+      <w:lvlText w:val="%9."/>
+      <w:lvlJc w:val="right"/>
+      <w:pPr>
+        <w:ind w:left="6480" w:hanging="180"/>
+      </w:pPr>
+    </w:lvl>
+  </w:abstractNum>
+  <w:abstractNum w:abstractNumId="3" w15:restartNumberingAfterBreak="0">
+    <w:nsid w:val="57B17C3A"/>
+    <w:multiLevelType w:val="hybridMultilevel"/>
+    <w:tmpl w:val="1EB21380"/>
+    <w:lvl w:ilvl="0" w:tplc="040C0001">
+      <w:start w:val="1"/>
+      <w:numFmt w:val="bullet"/>
+      <w:lvlText w:val=""/>
+      <w:lvlJc w:val="left"/>
+      <w:pPr>
+        <w:ind w:left="780" w:hanging="360"/>
+      </w:pPr>
+      <w:rPr>
+        <w:rFonts w:ascii="Symbol" w:hAnsi="Symbol" w:hint="default"/>
+      </w:rPr>
+    </w:lvl>
+    <w:lvl w:ilvl="1" w:tplc="040C0003" w:tentative="1">
+      <w:start w:val="1"/>
+      <w:numFmt w:val="bullet"/>
+      <w:lvlText w:val="o"/>
+      <w:lvlJc w:val="left"/>
+      <w:pPr>
+        <w:ind w:left="1500" w:hanging="360"/>
+      </w:pPr>
+      <w:rPr>
+        <w:rFonts w:ascii="Courier New" w:hAnsi="Courier New" w:cs="Courier New" w:hint="default"/>
+      </w:rPr>
+    </w:lvl>
+    <w:lvl w:ilvl="2" w:tplc="040C0005" w:tentative="1">
+      <w:start w:val="1"/>
+      <w:numFmt w:val="bullet"/>
+      <w:lvlText w:val=""/>
+      <w:lvlJc w:val="left"/>
+      <w:pPr>
+        <w:ind w:left="2220" w:hanging="360"/>
+      </w:pPr>
+      <w:rPr>
+        <w:rFonts w:ascii="Wingdings" w:hAnsi="Wingdings" w:hint="default"/>
+      </w:rPr>
+    </w:lvl>
+    <w:lvl w:ilvl="3" w:tplc="040C0001" w:tentative="1">
+      <w:start w:val="1"/>
+      <w:numFmt w:val="bullet"/>
+      <w:lvlText w:val=""/>
+      <w:lvlJc w:val="left"/>
+      <w:pPr>
+        <w:ind w:left="2940" w:hanging="360"/>
+      </w:pPr>
+      <w:rPr>
+        <w:rFonts w:ascii="Symbol" w:hAnsi="Symbol" w:hint="default"/>
+      </w:rPr>
+    </w:lvl>
+    <w:lvl w:ilvl="4" w:tplc="040C0003" w:tentative="1">
+      <w:start w:val="1"/>
+      <w:numFmt w:val="bullet"/>
+      <w:lvlText w:val="o"/>
+      <w:lvlJc w:val="left"/>
+      <w:pPr>
+        <w:ind w:left="3660" w:hanging="360"/>
+      </w:pPr>
+      <w:rPr>
+        <w:rFonts w:ascii="Courier New" w:hAnsi="Courier New" w:cs="Courier New" w:hint="default"/>
+      </w:rPr>
+    </w:lvl>
+    <w:lvl w:ilvl="5" w:tplc="040C0005" w:tentative="1">
+      <w:start w:val="1"/>
+      <w:numFmt w:val="bullet"/>
+      <w:lvlText w:val=""/>
+      <w:lvlJc w:val="left"/>
+      <w:pPr>
+        <w:ind w:left="4380" w:hanging="360"/>
+      </w:pPr>
+      <w:rPr>
+        <w:rFonts w:ascii="Wingdings" w:hAnsi="Wingdings" w:hint="default"/>
+      </w:rPr>
+    </w:lvl>
+    <w:lvl w:ilvl="6" w:tplc="040C0001" w:tentative="1">
+      <w:start w:val="1"/>
+      <w:numFmt w:val="bullet"/>
+      <w:lvlText w:val=""/>
+      <w:lvlJc w:val="left"/>
+      <w:pPr>
+        <w:ind w:left="5100" w:hanging="360"/>
+      </w:pPr>
+      <w:rPr>
+        <w:rFonts w:ascii="Symbol" w:hAnsi="Symbol" w:hint="default"/>
+      </w:rPr>
+    </w:lvl>
+    <w:lvl w:ilvl="7" w:tplc="040C0003" w:tentative="1">
+      <w:start w:val="1"/>
+      <w:numFmt w:val="bullet"/>
+      <w:lvlText w:val="o"/>
+      <w:lvlJc w:val="left"/>
+      <w:pPr>
+        <w:ind w:left="5820" w:hanging="360"/>
+      </w:pPr>
+      <w:rPr>
+        <w:rFonts w:ascii="Courier New" w:hAnsi="Courier New" w:cs="Courier New" w:hint="default"/>
+      </w:rPr>
+    </w:lvl>
+    <w:lvl w:ilvl="8" w:tplc="040C0005" w:tentative="1">
+      <w:start w:val="1"/>
+      <w:numFmt w:val="bullet"/>
+      <w:lvlText w:val=""/>
+      <w:lvlJc w:val="left"/>
+      <w:pPr>
+        <w:ind w:left="6540" w:hanging="360"/>
+      </w:pPr>
+      <w:rPr>
+        <w:rFonts w:ascii="Wingdings" w:hAnsi="Wingdings" w:hint="default"/>
+      </w:rPr>
+    </w:lvl>
+  </w:abstractNum>
+  <w:abstractNum w:abstractNumId="4" w15:restartNumberingAfterBreak="0">
+    <w:nsid w:val="6F375299"/>
+    <w:multiLevelType w:val="multilevel"/>
+    <w:tmpl w:val="09A8B9A4"/>
+    <w:lvl w:ilvl="0">
+      <w:start w:val="1"/>
+      <w:numFmt w:val="decimal"/>
+      <w:lvlText w:val="%1."/>
+      <w:lvlJc w:val="left"/>
+      <w:pPr>
+        <w:tabs>
+          <w:tab w:val="num" w:pos="720"/>
+        </w:tabs>
+        <w:ind w:left="720" w:hanging="360"/>
+      </w:pPr>
+    </w:lvl>
+    <w:lvl w:ilvl="1">
+      <w:start w:val="1"/>
+      <w:numFmt w:val="bullet"/>
+      <w:lvlText w:val="o"/>
+      <w:lvlJc w:val="left"/>
+      <w:pPr>
+        <w:tabs>
+          <w:tab w:val="num" w:pos="1440"/>
+        </w:tabs>
+        <w:ind w:left="1440" w:hanging="360"/>
+      </w:pPr>
+      <w:rPr>
+        <w:rFonts w:ascii="Courier New" w:hAnsi="Courier New" w:hint="default"/>
+        <w:sz w:val="20"/>
+      </w:rPr>
+    </w:lvl>
+    <w:lvl w:ilvl="2" w:tentative="1">
+      <w:start w:val="1"/>
+      <w:numFmt w:val="decimal"/>
+      <w:lvlText w:val="%3."/>
+      <w:lvlJc w:val="left"/>
+      <w:pPr>
+        <w:tabs>
+          <w:tab w:val="num" w:pos="2160"/>
+        </w:tabs>
+        <w:ind w:left="2160" w:hanging="360"/>
+      </w:pPr>
+    </w:lvl>
+    <w:lvl w:ilvl="3" w:tentative="1">
+      <w:start w:val="1"/>
+      <w:numFmt w:val="decimal"/>
+      <w:lvlText w:val="%4."/>
+      <w:lvlJc w:val="left"/>
+      <w:pPr>
+        <w:tabs>
+          <w:tab w:val="num" w:pos="2880"/>
+        </w:tabs>
+        <w:ind w:left="2880" w:hanging="360"/>
+      </w:pPr>
+    </w:lvl>
+    <w:lvl w:ilvl="4" w:tentative="1">
+      <w:start w:val="1"/>
+      <w:numFmt w:val="decimal"/>
+      <w:lvlText w:val="%5."/>
+      <w:lvlJc w:val="left"/>
+      <w:pPr>
+        <w:tabs>
+          <w:tab w:val="num" w:pos="3600"/>
+        </w:tabs>
+        <w:ind w:left="3600" w:hanging="360"/>
+      </w:pPr>
+    </w:lvl>
+    <w:lvl w:ilvl="5" w:tentative="1">
+      <w:start w:val="1"/>
+      <w:numFmt w:val="decimal"/>
+      <w:lvlText w:val="%6."/>
+      <w:lvlJc w:val="left"/>
+      <w:pPr>
+        <w:tabs>
+          <w:tab w:val="num" w:pos="4320"/>
+        </w:tabs>
+        <w:ind w:left="4320" w:hanging="360"/>
+      </w:pPr>
+    </w:lvl>
+    <w:lvl w:ilvl="6" w:tentative="1">
+      <w:start w:val="1"/>
+      <w:numFmt w:val="decimal"/>
+      <w:lvlText w:val="%7."/>
+      <w:lvlJc w:val="left"/>
+      <w:pPr>
+        <w:tabs>
+          <w:tab w:val="num" w:pos="5040"/>
+        </w:tabs>
+        <w:ind w:left="5040" w:hanging="360"/>
+      </w:pPr>
+    </w:lvl>
+    <w:lvl w:ilvl="7" w:tentative="1">
+      <w:start w:val="1"/>
+      <w:numFmt w:val="decimal"/>
+      <w:lvlText w:val="%8."/>
+      <w:lvlJc w:val="left"/>
+      <w:pPr>
+        <w:tabs>
+          <w:tab w:val="num" w:pos="5760"/>
+        </w:tabs>
+        <w:ind w:left="5760" w:hanging="360"/>
+      </w:pPr>
+    </w:lvl>
+    <w:lvl w:ilvl="8" w:tentative="1">
+      <w:start w:val="1"/>
+      <w:numFmt w:val="decimal"/>
+      <w:lvlText w:val="%9."/>
+      <w:lvlJc w:val="left"/>
+      <w:pPr>
+        <w:tabs>
+          <w:tab w:val="num" w:pos="6480"/>
+        </w:tabs>
+        <w:ind w:left="6480" w:hanging="360"/>
+      </w:pPr>
+    </w:lvl>
+  </w:abstractNum>
+  <w:abstractNum w:abstractNumId="5" w15:restartNumberingAfterBreak="0">
+    <w:nsid w:val="73886642"/>
+    <w:multiLevelType w:val="hybridMultilevel"/>
+    <w:tmpl w:val="271CDC74"/>
+    <w:lvl w:ilvl="0" w:tplc="040C000F">
+      <w:start w:val="1"/>
+      <w:numFmt w:val="decimal"/>
+      <w:lvlText w:val="%1."/>
+      <w:lvlJc w:val="left"/>
+      <w:pPr>
+        <w:ind w:left="720" w:hanging="360"/>
+      </w:pPr>
+      <w:rPr>
+        <w:rFonts w:hint="default"/>
+      </w:rPr>
+    </w:lvl>
+    <w:lvl w:ilvl="1" w:tplc="040C0019" w:tentative="1">
+      <w:start w:val="1"/>
+      <w:numFmt w:val="lowerLetter"/>
+      <w:lvlText w:val="%2."/>
+      <w:lvlJc w:val="left"/>
+      <w:pPr>
+        <w:ind w:left="1440" w:hanging="360"/>
+      </w:pPr>
+    </w:lvl>
+    <w:lvl w:ilvl="2" w:tplc="040C001B" w:tentative="1">
+      <w:start w:val="1"/>
+      <w:numFmt w:val="lowerRoman"/>
+      <w:lvlText w:val="%3."/>
+      <w:lvlJc w:val="right"/>
+      <w:pPr>
+        <w:ind w:left="2160" w:hanging="180"/>
+      </w:pPr>
+    </w:lvl>
+    <w:lvl w:ilvl="3" w:tplc="040C000F" w:tentative="1">
+      <w:start w:val="1"/>
+      <w:numFmt w:val="decimal"/>
+      <w:lvlText w:val="%4."/>
+      <w:lvlJc w:val="left"/>
+      <w:pPr>
+        <w:ind w:left="2880" w:hanging="360"/>
+      </w:pPr>
+    </w:lvl>
+    <w:lvl w:ilvl="4" w:tplc="040C0019" w:tentative="1">
+      <w:start w:val="1"/>
+      <w:numFmt w:val="lowerLetter"/>
+      <w:lvlText w:val="%5."/>
+      <w:lvlJc w:val="left"/>
+      <w:pPr>
+        <w:ind w:left="3600" w:hanging="360"/>
+      </w:pPr>
+    </w:lvl>
+    <w:lvl w:ilvl="5" w:tplc="040C001B" w:tentative="1">
+      <w:start w:val="1"/>
+      <w:numFmt w:val="lowerRoman"/>
+      <w:lvlText w:val="%6."/>
+      <w:lvlJc w:val="right"/>
+      <w:pPr>
+        <w:ind w:left="4320" w:hanging="180"/>
+      </w:pPr>
+    </w:lvl>
+    <w:lvl w:ilvl="6" w:tplc="040C000F" w:tentative="1">
+      <w:start w:val="1"/>
+      <w:numFmt w:val="decimal"/>
+      <w:lvlText w:val="%7."/>
+      <w:lvlJc w:val="left"/>
+      <w:pPr>
+        <w:ind w:left="5040" w:hanging="360"/>
+      </w:pPr>
+    </w:lvl>
+    <w:lvl w:ilvl="7" w:tplc="040C0019" w:tentative="1">
+      <w:start w:val="1"/>
+      <w:numFmt w:val="lowerLetter"/>
+      <w:lvlText w:val="%8."/>
+      <w:lvlJc w:val="left"/>
+      <w:pPr>
+        <w:ind w:left="5760" w:hanging="360"/>
+      </w:pPr>
+    </w:lvl>
+    <w:lvl w:ilvl="8" w:tplc="040C001B" w:tentative="1">
+      <w:start w:val="1"/>
+      <w:numFmt w:val="lowerRoman"/>
+      <w:lvlText w:val="%9."/>
+      <w:lvlJc w:val="right"/>
+      <w:pPr>
+        <w:ind w:left="6480" w:hanging="180"/>
+      </w:pPr>
+    </w:lvl>
+  </w:abstractNum>
+  <w:abstractNum w:abstractNumId="6" w15:restartNumberingAfterBreak="0">
     <w:nsid w:val="76624F9E"/>
     <w:multiLevelType w:val="multilevel"/>
     <w:tmpl w:val="55703A8E"/>
@@ -293,14 +1802,356 @@
       </w:pPr>
     </w:lvl>
   </w:abstractNum>
+  <w:abstractNum w:abstractNumId="7" w15:restartNumberingAfterBreak="0">
+    <w:nsid w:val="7B483EE8"/>
+    <w:multiLevelType w:val="hybridMultilevel"/>
+    <w:tmpl w:val="F7D2D250"/>
+    <w:lvl w:ilvl="0" w:tplc="040C0001">
+      <w:start w:val="1"/>
+      <w:numFmt w:val="bullet"/>
+      <w:lvlText w:val=""/>
+      <w:lvlJc w:val="left"/>
+      <w:pPr>
+        <w:ind w:left="720" w:hanging="360"/>
+      </w:pPr>
+      <w:rPr>
+        <w:rFonts w:ascii="Symbol" w:hAnsi="Symbol" w:hint="default"/>
+      </w:rPr>
+    </w:lvl>
+    <w:lvl w:ilvl="1" w:tplc="040C0003" w:tentative="1">
+      <w:start w:val="1"/>
+      <w:numFmt w:val="bullet"/>
+      <w:lvlText w:val="o"/>
+      <w:lvlJc w:val="left"/>
+      <w:pPr>
+        <w:ind w:left="1440" w:hanging="360"/>
+      </w:pPr>
+      <w:rPr>
+        <w:rFonts w:ascii="Courier New" w:hAnsi="Courier New" w:cs="Courier New" w:hint="default"/>
+      </w:rPr>
+    </w:lvl>
+    <w:lvl w:ilvl="2" w:tplc="040C0005" w:tentative="1">
+      <w:start w:val="1"/>
+      <w:numFmt w:val="bullet"/>
+      <w:lvlText w:val=""/>
+      <w:lvlJc w:val="left"/>
+      <w:pPr>
+        <w:ind w:left="2160" w:hanging="360"/>
+      </w:pPr>
+      <w:rPr>
+        <w:rFonts w:ascii="Wingdings" w:hAnsi="Wingdings" w:hint="default"/>
+      </w:rPr>
+    </w:lvl>
+    <w:lvl w:ilvl="3" w:tplc="040C0001" w:tentative="1">
+      <w:start w:val="1"/>
+      <w:numFmt w:val="bullet"/>
+      <w:lvlText w:val=""/>
+      <w:lvlJc w:val="left"/>
+      <w:pPr>
+        <w:ind w:left="2880" w:hanging="360"/>
+      </w:pPr>
+      <w:rPr>
+        <w:rFonts w:ascii="Symbol" w:hAnsi="Symbol" w:hint="default"/>
+      </w:rPr>
+    </w:lvl>
+    <w:lvl w:ilvl="4" w:tplc="040C0003" w:tentative="1">
+      <w:start w:val="1"/>
+      <w:numFmt w:val="bullet"/>
+      <w:lvlText w:val="o"/>
+      <w:lvlJc w:val="left"/>
+      <w:pPr>
+        <w:ind w:left="3600" w:hanging="360"/>
+      </w:pPr>
+      <w:rPr>
+        <w:rFonts w:ascii="Courier New" w:hAnsi="Courier New" w:cs="Courier New" w:hint="default"/>
+      </w:rPr>
+    </w:lvl>
+    <w:lvl w:ilvl="5" w:tplc="040C0005" w:tentative="1">
+      <w:start w:val="1"/>
+      <w:numFmt w:val="bullet"/>
+      <w:lvlText w:val=""/>
+      <w:lvlJc w:val="left"/>
+      <w:pPr>
+        <w:ind w:left="4320" w:hanging="360"/>
+      </w:pPr>
+      <w:rPr>
+        <w:rFonts w:ascii="Wingdings" w:hAnsi="Wingdings" w:hint="default"/>
+      </w:rPr>
+    </w:lvl>
+    <w:lvl w:ilvl="6" w:tplc="040C0001" w:tentative="1">
+      <w:start w:val="1"/>
+      <w:numFmt w:val="bullet"/>
+      <w:lvlText w:val=""/>
+      <w:lvlJc w:val="left"/>
+      <w:pPr>
+        <w:ind w:left="5040" w:hanging="360"/>
+      </w:pPr>
+      <w:rPr>
+        <w:rFonts w:ascii="Symbol" w:hAnsi="Symbol" w:hint="default"/>
+      </w:rPr>
+    </w:lvl>
+    <w:lvl w:ilvl="7" w:tplc="040C0003" w:tentative="1">
+      <w:start w:val="1"/>
+      <w:numFmt w:val="bullet"/>
+      <w:lvlText w:val="o"/>
+      <w:lvlJc w:val="left"/>
+      <w:pPr>
+        <w:ind w:left="5760" w:hanging="360"/>
+      </w:pPr>
+      <w:rPr>
+        <w:rFonts w:ascii="Courier New" w:hAnsi="Courier New" w:cs="Courier New" w:hint="default"/>
+      </w:rPr>
+    </w:lvl>
+    <w:lvl w:ilvl="8" w:tplc="040C0005" w:tentative="1">
+      <w:start w:val="1"/>
+      <w:numFmt w:val="bullet"/>
+      <w:lvlText w:val=""/>
+      <w:lvlJc w:val="left"/>
+      <w:pPr>
+        <w:ind w:left="6480" w:hanging="360"/>
+      </w:pPr>
+      <w:rPr>
+        <w:rFonts w:ascii="Wingdings" w:hAnsi="Wingdings" w:hint="default"/>
+      </w:rPr>
+    </w:lvl>
+  </w:abstractNum>
+  <w:abstractNum w:abstractNumId="8" w15:restartNumberingAfterBreak="0">
+    <w:nsid w:val="7C0F1754"/>
+    <w:multiLevelType w:val="hybridMultilevel"/>
+    <w:tmpl w:val="2D86EDA6"/>
+    <w:lvl w:ilvl="0" w:tplc="040C0001">
+      <w:start w:val="1"/>
+      <w:numFmt w:val="bullet"/>
+      <w:lvlText w:val=""/>
+      <w:lvlJc w:val="left"/>
+      <w:pPr>
+        <w:ind w:left="720" w:hanging="360"/>
+      </w:pPr>
+      <w:rPr>
+        <w:rFonts w:ascii="Symbol" w:hAnsi="Symbol" w:hint="default"/>
+      </w:rPr>
+    </w:lvl>
+    <w:lvl w:ilvl="1" w:tplc="040C0003" w:tentative="1">
+      <w:start w:val="1"/>
+      <w:numFmt w:val="bullet"/>
+      <w:lvlText w:val="o"/>
+      <w:lvlJc w:val="left"/>
+      <w:pPr>
+        <w:ind w:left="1440" w:hanging="360"/>
+      </w:pPr>
+      <w:rPr>
+        <w:rFonts w:ascii="Courier New" w:hAnsi="Courier New" w:cs="Courier New" w:hint="default"/>
+      </w:rPr>
+    </w:lvl>
+    <w:lvl w:ilvl="2" w:tplc="040C0005" w:tentative="1">
+      <w:start w:val="1"/>
+      <w:numFmt w:val="bullet"/>
+      <w:lvlText w:val=""/>
+      <w:lvlJc w:val="left"/>
+      <w:pPr>
+        <w:ind w:left="2160" w:hanging="360"/>
+      </w:pPr>
+      <w:rPr>
+        <w:rFonts w:ascii="Wingdings" w:hAnsi="Wingdings" w:hint="default"/>
+      </w:rPr>
+    </w:lvl>
+    <w:lvl w:ilvl="3" w:tplc="040C0001" w:tentative="1">
+      <w:start w:val="1"/>
+      <w:numFmt w:val="bullet"/>
+      <w:lvlText w:val=""/>
+      <w:lvlJc w:val="left"/>
+      <w:pPr>
+        <w:ind w:left="2880" w:hanging="360"/>
+      </w:pPr>
+      <w:rPr>
+        <w:rFonts w:ascii="Symbol" w:hAnsi="Symbol" w:hint="default"/>
+      </w:rPr>
+    </w:lvl>
+    <w:lvl w:ilvl="4" w:tplc="040C0003" w:tentative="1">
+      <w:start w:val="1"/>
+      <w:numFmt w:val="bullet"/>
+      <w:lvlText w:val="o"/>
+      <w:lvlJc w:val="left"/>
+      <w:pPr>
+        <w:ind w:left="3600" w:hanging="360"/>
+      </w:pPr>
+      <w:rPr>
+        <w:rFonts w:ascii="Courier New" w:hAnsi="Courier New" w:cs="Courier New" w:hint="default"/>
+      </w:rPr>
+    </w:lvl>
+    <w:lvl w:ilvl="5" w:tplc="040C0005" w:tentative="1">
+      <w:start w:val="1"/>
+      <w:numFmt w:val="bullet"/>
+      <w:lvlText w:val=""/>
+      <w:lvlJc w:val="left"/>
+      <w:pPr>
+        <w:ind w:left="4320" w:hanging="360"/>
+      </w:pPr>
+      <w:rPr>
+        <w:rFonts w:ascii="Wingdings" w:hAnsi="Wingdings" w:hint="default"/>
+      </w:rPr>
+    </w:lvl>
+    <w:lvl w:ilvl="6" w:tplc="040C0001" w:tentative="1">
+      <w:start w:val="1"/>
+      <w:numFmt w:val="bullet"/>
+      <w:lvlText w:val=""/>
+      <w:lvlJc w:val="left"/>
+      <w:pPr>
+        <w:ind w:left="5040" w:hanging="360"/>
+      </w:pPr>
+      <w:rPr>
+        <w:rFonts w:ascii="Symbol" w:hAnsi="Symbol" w:hint="default"/>
+      </w:rPr>
+    </w:lvl>
+    <w:lvl w:ilvl="7" w:tplc="040C0003" w:tentative="1">
+      <w:start w:val="1"/>
+      <w:numFmt w:val="bullet"/>
+      <w:lvlText w:val="o"/>
+      <w:lvlJc w:val="left"/>
+      <w:pPr>
+        <w:ind w:left="5760" w:hanging="360"/>
+      </w:pPr>
+      <w:rPr>
+        <w:rFonts w:ascii="Courier New" w:hAnsi="Courier New" w:cs="Courier New" w:hint="default"/>
+      </w:rPr>
+    </w:lvl>
+    <w:lvl w:ilvl="8" w:tplc="040C0005" w:tentative="1">
+      <w:start w:val="1"/>
+      <w:numFmt w:val="bullet"/>
+      <w:lvlText w:val=""/>
+      <w:lvlJc w:val="left"/>
+      <w:pPr>
+        <w:ind w:left="6480" w:hanging="360"/>
+      </w:pPr>
+      <w:rPr>
+        <w:rFonts w:ascii="Wingdings" w:hAnsi="Wingdings" w:hint="default"/>
+      </w:rPr>
+    </w:lvl>
+  </w:abstractNum>
+  <w:abstractNum w:abstractNumId="9" w15:restartNumberingAfterBreak="0">
+    <w:nsid w:val="7FB34920"/>
+    <w:multiLevelType w:val="hybridMultilevel"/>
+    <w:tmpl w:val="040EFD06"/>
+    <w:lvl w:ilvl="0" w:tplc="521A26CE">
+      <w:start w:val="1"/>
+      <w:numFmt w:val="upperRoman"/>
+      <w:lvlText w:val="%1."/>
+      <w:lvlJc w:val="left"/>
+      <w:pPr>
+        <w:ind w:left="1080" w:hanging="720"/>
+      </w:pPr>
+      <w:rPr>
+        <w:rFonts w:hint="default"/>
+      </w:rPr>
+    </w:lvl>
+    <w:lvl w:ilvl="1" w:tplc="040C0019" w:tentative="1">
+      <w:start w:val="1"/>
+      <w:numFmt w:val="lowerLetter"/>
+      <w:lvlText w:val="%2."/>
+      <w:lvlJc w:val="left"/>
+      <w:pPr>
+        <w:ind w:left="1440" w:hanging="360"/>
+      </w:pPr>
+    </w:lvl>
+    <w:lvl w:ilvl="2" w:tplc="040C001B" w:tentative="1">
+      <w:start w:val="1"/>
+      <w:numFmt w:val="lowerRoman"/>
+      <w:lvlText w:val="%3."/>
+      <w:lvlJc w:val="right"/>
+      <w:pPr>
+        <w:ind w:left="2160" w:hanging="180"/>
+      </w:pPr>
+    </w:lvl>
+    <w:lvl w:ilvl="3" w:tplc="040C000F" w:tentative="1">
+      <w:start w:val="1"/>
+      <w:numFmt w:val="decimal"/>
+      <w:lvlText w:val="%4."/>
+      <w:lvlJc w:val="left"/>
+      <w:pPr>
+        <w:ind w:left="2880" w:hanging="360"/>
+      </w:pPr>
+    </w:lvl>
+    <w:lvl w:ilvl="4" w:tplc="040C0019" w:tentative="1">
+      <w:start w:val="1"/>
+      <w:numFmt w:val="lowerLetter"/>
+      <w:lvlText w:val="%5."/>
+      <w:lvlJc w:val="left"/>
+      <w:pPr>
+        <w:ind w:left="3600" w:hanging="360"/>
+      </w:pPr>
+    </w:lvl>
+    <w:lvl w:ilvl="5" w:tplc="040C001B" w:tentative="1">
+      <w:start w:val="1"/>
+      <w:numFmt w:val="lowerRoman"/>
+      <w:lvlText w:val="%6."/>
+      <w:lvlJc w:val="right"/>
+      <w:pPr>
+        <w:ind w:left="4320" w:hanging="180"/>
+      </w:pPr>
+    </w:lvl>
+    <w:lvl w:ilvl="6" w:tplc="040C000F" w:tentative="1">
+      <w:start w:val="1"/>
+      <w:numFmt w:val="decimal"/>
+      <w:lvlText w:val="%7."/>
+      <w:lvlJc w:val="left"/>
+      <w:pPr>
+        <w:ind w:left="5040" w:hanging="360"/>
+      </w:pPr>
+    </w:lvl>
+    <w:lvl w:ilvl="7" w:tplc="040C0019" w:tentative="1">
+      <w:start w:val="1"/>
+      <w:numFmt w:val="lowerLetter"/>
+      <w:lvlText w:val="%8."/>
+      <w:lvlJc w:val="left"/>
+      <w:pPr>
+        <w:ind w:left="5760" w:hanging="360"/>
+      </w:pPr>
+    </w:lvl>
+    <w:lvl w:ilvl="8" w:tplc="040C001B" w:tentative="1">
+      <w:start w:val="1"/>
+      <w:numFmt w:val="lowerRoman"/>
+      <w:lvlText w:val="%9."/>
+      <w:lvlJc w:val="right"/>
+      <w:pPr>
+        <w:ind w:left="6480" w:hanging="180"/>
+      </w:pPr>
+    </w:lvl>
+  </w:abstractNum>
   <w:num w:numId="1">
+    <w:abstractNumId w:val="6"/>
+  </w:num>
+  <w:num w:numId="2">
+    <w:abstractNumId w:val="9"/>
+  </w:num>
+  <w:num w:numId="3">
+    <w:abstractNumId w:val="5"/>
+  </w:num>
+  <w:num w:numId="4">
+    <w:abstractNumId w:val="8"/>
+  </w:num>
+  <w:num w:numId="5">
+    <w:abstractNumId w:val="3"/>
+  </w:num>
+  <w:num w:numId="6">
+    <w:abstractNumId w:val="2"/>
+  </w:num>
+  <w:num w:numId="7">
+    <w:abstractNumId w:val="4"/>
+  </w:num>
+  <w:num w:numId="8">
     <w:abstractNumId w:val="0"/>
+  </w:num>
+  <w:num w:numId="9">
+    <w:abstractNumId w:val="7"/>
+  </w:num>
+  <w:num w:numId="10">
+    <w:abstractNumId w:val="1"/>
   </w:num>
 </w:numbering>
 </file>
 
 <file path=word/styles.xml><?xml version="1.0" encoding="utf-8"?>
-<w:styles xmlns:mc="http://schemas.openxmlformats.org/markup-compatibility/2006" xmlns:r="http://schemas.openxmlformats.org/officeDocument/2006/relationships" xmlns:w="http://schemas.openxmlformats.org/wordprocessingml/2006/main" xmlns:w14="http://schemas.microsoft.com/office/word/2010/wordml" xmlns:w15="http://schemas.microsoft.com/office/word/2012/wordml" xmlns:w16cex="http://schemas.microsoft.com/office/word/2018/wordml/cex" xmlns:w16cid="http://schemas.microsoft.com/office/word/2016/wordml/cid" xmlns:w16="http://schemas.microsoft.com/office/word/2018/wordml" xmlns:w16sdtdh="http://schemas.microsoft.com/office/word/2020/wordml/sdtdatahash" xmlns:w16se="http://schemas.microsoft.com/office/word/2015/wordml/symex" mc:Ignorable="w14 w15 w16se w16cid w16 w16cex w16sdtdh">
+<w:styles xmlns:mc="http://schemas.openxmlformats.org/markup-compatibility/2006" xmlns:r="http://schemas.openxmlformats.org/officeDocument/2006/relationships" xmlns:w="http://schemas.openxmlformats.org/wordprocessingml/2006/main" xmlns:w14="http://schemas.microsoft.com/office/word/2010/wordml" xmlns:w15="http://schemas.microsoft.com/office/word/2012/wordml" xmlns:w16se="http://schemas.microsoft.com/office/word/2015/wordml/symex" mc:Ignorable="w14 w15 w16se">
   <w:docDefaults>
     <w:rPrDefault>
       <w:rPr>
@@ -316,7 +2167,7 @@
       </w:pPr>
     </w:pPrDefault>
   </w:docDefaults>
-  <w:latentStyles w:defLockedState="0" w:defUIPriority="99" w:defSemiHidden="0" w:defUnhideWhenUsed="0" w:defQFormat="0" w:count="376">
+  <w:latentStyles w:defLockedState="0" w:defUIPriority="99" w:defSemiHidden="0" w:defUnhideWhenUsed="0" w:defQFormat="0" w:count="371">
     <w:lsdException w:name="Normal" w:uiPriority="0" w:qFormat="1"/>
     <w:lsdException w:name="heading 1" w:uiPriority="9" w:qFormat="1"/>
     <w:lsdException w:name="heading 2" w:semiHidden="1" w:uiPriority="9" w:unhideWhenUsed="1" w:qFormat="1"/>
@@ -688,19 +2539,58 @@
     <w:lsdException w:name="List Table 5 Dark Accent 6" w:uiPriority="50"/>
     <w:lsdException w:name="List Table 6 Colorful Accent 6" w:uiPriority="51"/>
     <w:lsdException w:name="List Table 7 Colorful Accent 6" w:uiPriority="52"/>
-    <w:lsdException w:name="Mention" w:semiHidden="1" w:unhideWhenUsed="1"/>
-    <w:lsdException w:name="Smart Hyperlink" w:semiHidden="1" w:unhideWhenUsed="1"/>
-    <w:lsdException w:name="Hashtag" w:semiHidden="1" w:unhideWhenUsed="1"/>
-    <w:lsdException w:name="Unresolved Mention" w:semiHidden="1" w:unhideWhenUsed="1"/>
-    <w:lsdException w:name="Smart Link" w:semiHidden="1" w:unhideWhenUsed="1"/>
   </w:latentStyles>
   <w:style w:type="paragraph" w:default="1" w:styleId="Normal">
     <w:name w:val="Normal"/>
     <w:qFormat/>
   </w:style>
+  <w:style w:type="paragraph" w:styleId="Heading2">
+    <w:name w:val="heading 2"/>
+    <w:basedOn w:val="Normal"/>
+    <w:next w:val="Normal"/>
+    <w:link w:val="Heading2Char"/>
+    <w:uiPriority w:val="9"/>
+    <w:semiHidden/>
+    <w:unhideWhenUsed/>
+    <w:qFormat/>
+    <w:rsid w:val="007B3F76"/>
+    <w:pPr>
+      <w:keepNext/>
+      <w:keepLines/>
+      <w:spacing w:before="40" w:after="0"/>
+      <w:outlineLvl w:val="1"/>
+    </w:pPr>
+    <w:rPr>
+      <w:rFonts w:asciiTheme="majorHAnsi" w:eastAsiaTheme="majorEastAsia" w:hAnsiTheme="majorHAnsi" w:cstheme="majorBidi"/>
+      <w:color w:val="2F5496" w:themeColor="accent1" w:themeShade="BF"/>
+      <w:sz w:val="26"/>
+      <w:szCs w:val="26"/>
+    </w:rPr>
+  </w:style>
+  <w:style w:type="paragraph" w:styleId="Heading3">
+    <w:name w:val="heading 3"/>
+    <w:basedOn w:val="Normal"/>
+    <w:link w:val="Heading3Char"/>
+    <w:uiPriority w:val="9"/>
+    <w:qFormat/>
+    <w:rsid w:val="00542FC5"/>
+    <w:pPr>
+      <w:spacing w:before="100" w:beforeAutospacing="1" w:after="100" w:afterAutospacing="1" w:line="240" w:lineRule="auto"/>
+      <w:outlineLvl w:val="2"/>
+    </w:pPr>
+    <w:rPr>
+      <w:rFonts w:ascii="Times New Roman" w:eastAsia="Times New Roman" w:hAnsi="Times New Roman" w:cs="Times New Roman"/>
+      <w:b/>
+      <w:bCs/>
+      <w:sz w:val="27"/>
+      <w:szCs w:val="27"/>
+      <w:lang w:eastAsia="fr-FR"/>
+    </w:rPr>
+  </w:style>
   <w:style w:type="character" w:default="1" w:styleId="DefaultParagraphFont">
     <w:name w:val="Default Paragraph Font"/>
     <w:uiPriority w:val="1"/>
+    <w:semiHidden/>
     <w:unhideWhenUsed/>
   </w:style>
   <w:style w:type="table" w:default="1" w:styleId="TableNormal">
@@ -750,6 +2640,49 @@
     <w:rPr>
       <w:b/>
       <w:bCs/>
+    </w:rPr>
+  </w:style>
+  <w:style w:type="paragraph" w:styleId="ListParagraph">
+    <w:name w:val="List Paragraph"/>
+    <w:basedOn w:val="Normal"/>
+    <w:uiPriority w:val="34"/>
+    <w:qFormat/>
+    <w:rsid w:val="00F111D8"/>
+    <w:pPr>
+      <w:ind w:left="720"/>
+      <w:contextualSpacing/>
+    </w:pPr>
+    <w:rPr>
+      <w:rFonts w:eastAsiaTheme="minorEastAsia"/>
+    </w:rPr>
+  </w:style>
+  <w:style w:type="character" w:customStyle="1" w:styleId="Heading3Char">
+    <w:name w:val="Heading 3 Char"/>
+    <w:basedOn w:val="DefaultParagraphFont"/>
+    <w:link w:val="Heading3"/>
+    <w:uiPriority w:val="9"/>
+    <w:rsid w:val="00542FC5"/>
+    <w:rPr>
+      <w:rFonts w:ascii="Times New Roman" w:eastAsia="Times New Roman" w:hAnsi="Times New Roman" w:cs="Times New Roman"/>
+      <w:b/>
+      <w:bCs/>
+      <w:sz w:val="27"/>
+      <w:szCs w:val="27"/>
+      <w:lang w:eastAsia="fr-FR"/>
+    </w:rPr>
+  </w:style>
+  <w:style w:type="character" w:customStyle="1" w:styleId="Heading2Char">
+    <w:name w:val="Heading 2 Char"/>
+    <w:basedOn w:val="DefaultParagraphFont"/>
+    <w:link w:val="Heading2"/>
+    <w:uiPriority w:val="9"/>
+    <w:semiHidden/>
+    <w:rsid w:val="007B3F76"/>
+    <w:rPr>
+      <w:rFonts w:asciiTheme="majorHAnsi" w:eastAsiaTheme="majorEastAsia" w:hAnsiTheme="majorHAnsi" w:cstheme="majorBidi"/>
+      <w:color w:val="2F5496" w:themeColor="accent1" w:themeShade="BF"/>
+      <w:sz w:val="26"/>
+      <w:szCs w:val="26"/>
     </w:rPr>
   </w:style>
 </w:styles>

</xml_diff>